<commit_message>
Lisätty kohta Time management
</commit_message>
<xml_diff>
--- a/docs/PokeCoach - concept.docx
+++ b/docs/PokeCoach - concept.docx
@@ -10,7 +10,7 @@
           <w:color w:val="1D1C1D"/>
           <w:sz w:val="23"/>
           <w:szCs w:val="23"/>
-          <w:lang w:eastAsia="fi-FI"/>
+          <w:lang w:val="en-US" w:eastAsia="fi-FI"/>
         </w:rPr>
       </w:pPr>
       <w:proofErr w:type="spellStart"/>
@@ -20,7 +20,7 @@
           <w:color w:val="1D1C1D"/>
           <w:sz w:val="23"/>
           <w:szCs w:val="23"/>
-          <w:lang w:eastAsia="fi-FI"/>
+          <w:lang w:val="en-US" w:eastAsia="fi-FI"/>
         </w:rPr>
         <w:t>Po</w:t>
       </w:r>
@@ -30,7 +30,7 @@
           <w:color w:val="1D1C1D"/>
           <w:sz w:val="23"/>
           <w:szCs w:val="23"/>
-          <w:lang w:eastAsia="fi-FI"/>
+          <w:lang w:val="en-US" w:eastAsia="fi-FI"/>
         </w:rPr>
         <w:t>c</w:t>
       </w:r>
@@ -40,7 +40,7 @@
           <w:color w:val="1D1C1D"/>
           <w:sz w:val="23"/>
           <w:szCs w:val="23"/>
-          <w:lang w:eastAsia="fi-FI"/>
+          <w:lang w:val="en-US" w:eastAsia="fi-FI"/>
         </w:rPr>
         <w:t>ke</w:t>
       </w:r>
@@ -50,7 +50,7 @@
           <w:color w:val="1D1C1D"/>
           <w:sz w:val="23"/>
           <w:szCs w:val="23"/>
-          <w:lang w:eastAsia="fi-FI"/>
+          <w:lang w:val="en-US" w:eastAsia="fi-FI"/>
         </w:rPr>
         <w:t>t</w:t>
       </w:r>
@@ -60,7 +60,7 @@
           <w:color w:val="1D1C1D"/>
           <w:sz w:val="23"/>
           <w:szCs w:val="23"/>
-          <w:lang w:eastAsia="fi-FI"/>
+          <w:lang w:val="en-US" w:eastAsia="fi-FI"/>
         </w:rPr>
         <w:t>Coach</w:t>
       </w:r>
@@ -74,31 +74,43 @@
           <w:color w:val="1D1C1D"/>
           <w:sz w:val="23"/>
           <w:szCs w:val="23"/>
-          <w:lang w:eastAsia="fi-FI"/>
-        </w:rPr>
-      </w:pPr>
-    </w:p>
-    <w:p>
-      <w:pPr>
-        <w:shd w:val="clear" w:color="auto" w:fill="FFFFFF"/>
-        <w:rPr>
-          <w:rFonts w:ascii="Arial" w:eastAsia="Times New Roman" w:hAnsi="Arial" w:cs="Times New Roman"/>
-          <w:color w:val="1D1C1D"/>
-          <w:sz w:val="23"/>
-          <w:szCs w:val="23"/>
-          <w:lang w:val="en-US" w:eastAsia="fi-FI"/>
-        </w:rPr>
-      </w:pPr>
-      <w:r>
-        <w:rPr>
-          <w:rFonts w:ascii="Arial" w:eastAsia="Times New Roman" w:hAnsi="Arial" w:cs="Times New Roman"/>
-          <w:color w:val="1D1C1D"/>
-          <w:sz w:val="23"/>
-          <w:szCs w:val="23"/>
-          <w:lang w:val="en-US" w:eastAsia="fi-FI"/>
-        </w:rPr>
-        <w:t>The project is a PocketCoach</w:t>
-      </w:r>
+          <w:lang w:val="en-US" w:eastAsia="fi-FI"/>
+        </w:rPr>
+      </w:pPr>
+    </w:p>
+    <w:p>
+      <w:pPr>
+        <w:shd w:val="clear" w:color="auto" w:fill="FFFFFF"/>
+        <w:rPr>
+          <w:rFonts w:ascii="Arial" w:eastAsia="Times New Roman" w:hAnsi="Arial" w:cs="Times New Roman"/>
+          <w:color w:val="1D1C1D"/>
+          <w:sz w:val="23"/>
+          <w:szCs w:val="23"/>
+          <w:lang w:val="en-US" w:eastAsia="fi-FI"/>
+        </w:rPr>
+      </w:pPr>
+      <w:r>
+        <w:rPr>
+          <w:rFonts w:ascii="Arial" w:eastAsia="Times New Roman" w:hAnsi="Arial" w:cs="Times New Roman"/>
+          <w:color w:val="1D1C1D"/>
+          <w:sz w:val="23"/>
+          <w:szCs w:val="23"/>
+          <w:lang w:val="en-US" w:eastAsia="fi-FI"/>
+        </w:rPr>
+        <w:t xml:space="preserve">The project is a </w:t>
+      </w:r>
+      <w:proofErr w:type="spellStart"/>
+      <w:r>
+        <w:rPr>
+          <w:rFonts w:ascii="Arial" w:eastAsia="Times New Roman" w:hAnsi="Arial" w:cs="Times New Roman"/>
+          <w:color w:val="1D1C1D"/>
+          <w:sz w:val="23"/>
+          <w:szCs w:val="23"/>
+          <w:lang w:val="en-US" w:eastAsia="fi-FI"/>
+        </w:rPr>
+        <w:t>PocketCoach</w:t>
+      </w:r>
+      <w:proofErr w:type="spellEnd"/>
       <w:r>
         <w:rPr>
           <w:rFonts w:ascii="Arial" w:eastAsia="Times New Roman" w:hAnsi="Arial" w:cs="Times New Roman"/>
@@ -739,41 +751,1166 @@
           <w:szCs w:val="23"/>
           <w:lang w:val="en-US" w:eastAsia="fi-FI"/>
         </w:rPr>
-        <w:t xml:space="preserve">financial worries and anxiety or 3) stress and lack of motivation.   </w:t>
-      </w:r>
-    </w:p>
-    <w:p>
-      <w:pPr>
-        <w:shd w:val="clear" w:color="auto" w:fill="FFFFFF"/>
-        <w:rPr>
-          <w:rFonts w:ascii="Arial" w:eastAsia="Times New Roman" w:hAnsi="Arial" w:cs="Times New Roman"/>
-          <w:color w:val="1D1C1D"/>
-          <w:sz w:val="23"/>
-          <w:szCs w:val="23"/>
-          <w:lang w:val="en-US" w:eastAsia="fi-FI"/>
-        </w:rPr>
-      </w:pPr>
-    </w:p>
-    <w:p>
-      <w:pPr>
-        <w:shd w:val="clear" w:color="auto" w:fill="FFFFFF"/>
-        <w:rPr>
-          <w:rFonts w:ascii="Arial" w:eastAsia="Times New Roman" w:hAnsi="Arial" w:cs="Times New Roman"/>
-          <w:color w:val="1D1C1D"/>
-          <w:sz w:val="23"/>
-          <w:szCs w:val="23"/>
-          <w:lang w:val="en-US" w:eastAsia="fi-FI"/>
-        </w:rPr>
-      </w:pPr>
-      <w:r>
-        <w:rPr>
-          <w:rFonts w:ascii="Arial" w:eastAsia="Times New Roman" w:hAnsi="Arial" w:cs="Times New Roman"/>
-          <w:color w:val="1D1C1D"/>
-          <w:sz w:val="23"/>
-          <w:szCs w:val="23"/>
-          <w:lang w:val="en-US" w:eastAsia="fi-FI"/>
-        </w:rPr>
-        <w:t xml:space="preserve">Support, exercises and  </w:t>
+        <w:t>financial worries and anxiety 3) stress and lack of motivation</w:t>
+      </w:r>
+      <w:r>
+        <w:rPr>
+          <w:rFonts w:ascii="Arial" w:eastAsia="Times New Roman" w:hAnsi="Arial" w:cs="Times New Roman"/>
+          <w:color w:val="1D1C1D"/>
+          <w:sz w:val="23"/>
+          <w:szCs w:val="23"/>
+          <w:lang w:val="en-US" w:eastAsia="fi-FI"/>
+        </w:rPr>
+        <w:t xml:space="preserve"> or something </w:t>
+      </w:r>
+      <w:r>
+        <w:rPr>
+          <w:rFonts w:ascii="Arial" w:eastAsia="Times New Roman" w:hAnsi="Arial" w:cs="Times New Roman"/>
+          <w:color w:val="1D1C1D"/>
+          <w:sz w:val="23"/>
+          <w:szCs w:val="23"/>
+          <w:lang w:val="en-US" w:eastAsia="fi-FI"/>
+        </w:rPr>
+        <w:t>else.</w:t>
+      </w:r>
+      <w:r>
+        <w:rPr>
+          <w:rFonts w:ascii="Arial" w:eastAsia="Times New Roman" w:hAnsi="Arial" w:cs="Times New Roman"/>
+          <w:color w:val="1D1C1D"/>
+          <w:sz w:val="23"/>
+          <w:szCs w:val="23"/>
+          <w:lang w:val="en-US" w:eastAsia="fi-FI"/>
+        </w:rPr>
+        <w:t xml:space="preserve"> </w:t>
+      </w:r>
+      <w:r>
+        <w:rPr>
+          <w:rFonts w:ascii="Arial" w:eastAsia="Times New Roman" w:hAnsi="Arial" w:cs="Times New Roman"/>
+          <w:color w:val="1D1C1D"/>
+          <w:sz w:val="23"/>
+          <w:szCs w:val="23"/>
+          <w:lang w:val="en-US" w:eastAsia="fi-FI"/>
+        </w:rPr>
+        <w:t xml:space="preserve">   </w:t>
+      </w:r>
+    </w:p>
+    <w:p>
+      <w:pPr>
+        <w:shd w:val="clear" w:color="auto" w:fill="FFFFFF"/>
+        <w:rPr>
+          <w:rFonts w:ascii="Arial" w:eastAsia="Times New Roman" w:hAnsi="Arial" w:cs="Times New Roman"/>
+          <w:color w:val="1D1C1D"/>
+          <w:sz w:val="23"/>
+          <w:szCs w:val="23"/>
+          <w:lang w:val="en-US" w:eastAsia="fi-FI"/>
+        </w:rPr>
+      </w:pPr>
+    </w:p>
+    <w:p>
+      <w:pPr>
+        <w:shd w:val="clear" w:color="auto" w:fill="FFFFFF"/>
+        <w:rPr>
+          <w:rFonts w:ascii="Arial" w:eastAsia="Times New Roman" w:hAnsi="Arial" w:cs="Times New Roman"/>
+          <w:color w:val="1D1C1D"/>
+          <w:sz w:val="23"/>
+          <w:szCs w:val="23"/>
+          <w:lang w:val="en-US" w:eastAsia="fi-FI"/>
+        </w:rPr>
+      </w:pPr>
+      <w:r>
+        <w:rPr>
+          <w:rFonts w:ascii="Arial" w:eastAsia="Times New Roman" w:hAnsi="Arial" w:cs="Times New Roman"/>
+          <w:color w:val="1D1C1D"/>
+          <w:sz w:val="23"/>
+          <w:szCs w:val="23"/>
+          <w:lang w:val="en-US" w:eastAsia="fi-FI"/>
+        </w:rPr>
+        <w:t>The basic pillars for wellbeing and mental health are relatively simple: meaningful social relationships, adequate sleep and rest, proper nutrition, physical activity and</w:t>
+      </w:r>
+      <w:r>
+        <w:rPr>
+          <w:rFonts w:ascii="Arial" w:eastAsia="Times New Roman" w:hAnsi="Arial" w:cs="Times New Roman"/>
+          <w:color w:val="1D1C1D"/>
+          <w:sz w:val="23"/>
+          <w:szCs w:val="23"/>
+          <w:lang w:val="en-US" w:eastAsia="fi-FI"/>
+        </w:rPr>
+        <w:t xml:space="preserve"> having</w:t>
+      </w:r>
+      <w:r>
+        <w:rPr>
+          <w:rFonts w:ascii="Arial" w:eastAsia="Times New Roman" w:hAnsi="Arial" w:cs="Times New Roman"/>
+          <w:color w:val="1D1C1D"/>
+          <w:sz w:val="23"/>
+          <w:szCs w:val="23"/>
+          <w:lang w:val="en-US" w:eastAsia="fi-FI"/>
+        </w:rPr>
+        <w:t xml:space="preserve"> meaningful </w:t>
+      </w:r>
+      <w:r>
+        <w:rPr>
+          <w:rFonts w:ascii="Arial" w:eastAsia="Times New Roman" w:hAnsi="Arial" w:cs="Times New Roman"/>
+          <w:color w:val="1D1C1D"/>
+          <w:sz w:val="23"/>
+          <w:szCs w:val="23"/>
+          <w:lang w:val="en-US" w:eastAsia="fi-FI"/>
+        </w:rPr>
+        <w:t>and gratifying things to do</w:t>
+      </w:r>
+      <w:r>
+        <w:rPr>
+          <w:rFonts w:ascii="Arial" w:eastAsia="Times New Roman" w:hAnsi="Arial" w:cs="Times New Roman"/>
+          <w:color w:val="1D1C1D"/>
+          <w:sz w:val="23"/>
+          <w:szCs w:val="23"/>
+          <w:lang w:val="en-US" w:eastAsia="fi-FI"/>
+        </w:rPr>
+        <w:t>.</w:t>
+      </w:r>
+      <w:r>
+        <w:rPr>
+          <w:rFonts w:ascii="Arial" w:eastAsia="Times New Roman" w:hAnsi="Arial" w:cs="Times New Roman"/>
+          <w:color w:val="1D1C1D"/>
+          <w:sz w:val="23"/>
+          <w:szCs w:val="23"/>
+          <w:lang w:val="en-US" w:eastAsia="fi-FI"/>
+        </w:rPr>
+        <w:t xml:space="preserve"> Management of these necessities is strongly built</w:t>
+      </w:r>
+      <w:r>
+        <w:rPr>
+          <w:rFonts w:ascii="Arial" w:eastAsia="Times New Roman" w:hAnsi="Arial" w:cs="Times New Roman"/>
+          <w:color w:val="1D1C1D"/>
+          <w:sz w:val="23"/>
+          <w:szCs w:val="23"/>
+          <w:lang w:val="en-US" w:eastAsia="fi-FI"/>
+        </w:rPr>
+        <w:t xml:space="preserve"> upon daily routines and decisions we make and that is why a highly modifiable schedule is needed as a base for life improvement. Integration of healthy and beneficial habits into daily life is crucial for change in wellbeing.</w:t>
+      </w:r>
+      <w:r>
+        <w:rPr>
+          <w:rFonts w:ascii="Arial" w:eastAsia="Times New Roman" w:hAnsi="Arial" w:cs="Times New Roman"/>
+          <w:color w:val="1D1C1D"/>
+          <w:sz w:val="23"/>
+          <w:szCs w:val="23"/>
+          <w:lang w:val="en-US" w:eastAsia="fi-FI"/>
+        </w:rPr>
+        <w:t xml:space="preserve"> </w:t>
+      </w:r>
+      <w:r>
+        <w:rPr>
+          <w:rFonts w:ascii="Arial" w:eastAsia="Times New Roman" w:hAnsi="Arial" w:cs="Times New Roman"/>
+          <w:color w:val="1D1C1D"/>
+          <w:sz w:val="23"/>
+          <w:szCs w:val="23"/>
+          <w:lang w:val="en-US" w:eastAsia="fi-FI"/>
+        </w:rPr>
+        <w:t xml:space="preserve">   </w:t>
+      </w:r>
+    </w:p>
+    <w:p>
+      <w:pPr>
+        <w:shd w:val="clear" w:color="auto" w:fill="FFFFFF"/>
+        <w:rPr>
+          <w:rFonts w:ascii="Arial" w:eastAsia="Times New Roman" w:hAnsi="Arial" w:cs="Times New Roman"/>
+          <w:color w:val="1D1C1D"/>
+          <w:sz w:val="23"/>
+          <w:szCs w:val="23"/>
+          <w:lang w:val="en-US" w:eastAsia="fi-FI"/>
+        </w:rPr>
+      </w:pPr>
+    </w:p>
+    <w:p>
+      <w:pPr>
+        <w:shd w:val="clear" w:color="auto" w:fill="FFFFFF"/>
+        <w:rPr>
+          <w:rFonts w:ascii="Arial" w:eastAsia="Times New Roman" w:hAnsi="Arial" w:cs="Times New Roman"/>
+          <w:color w:val="1D1C1D"/>
+          <w:sz w:val="23"/>
+          <w:szCs w:val="23"/>
+          <w:lang w:val="en-US" w:eastAsia="fi-FI"/>
+        </w:rPr>
+      </w:pPr>
+    </w:p>
+    <w:p>
+      <w:pPr>
+        <w:shd w:val="clear" w:color="auto" w:fill="FFFFFF"/>
+        <w:ind w:firstLine="1304"/>
+        <w:rPr>
+          <w:rFonts w:ascii="Arial" w:eastAsia="Times New Roman" w:hAnsi="Arial" w:cs="Times New Roman"/>
+          <w:color w:val="1D1C1D"/>
+          <w:sz w:val="23"/>
+          <w:szCs w:val="23"/>
+          <w:lang w:val="en-US" w:eastAsia="fi-FI"/>
+        </w:rPr>
+      </w:pPr>
+      <w:r>
+        <w:rPr>
+          <w:rFonts w:ascii="Arial" w:eastAsia="Times New Roman" w:hAnsi="Arial" w:cs="Times New Roman"/>
+          <w:color w:val="1D1C1D"/>
+          <w:sz w:val="23"/>
+          <w:szCs w:val="23"/>
+          <w:lang w:val="en-US" w:eastAsia="fi-FI"/>
+        </w:rPr>
+        <w:t xml:space="preserve">Time management </w:t>
+      </w:r>
+      <w:r>
+        <w:rPr>
+          <w:rFonts w:ascii="Arial" w:eastAsia="Times New Roman" w:hAnsi="Arial" w:cs="Times New Roman"/>
+          <w:color w:val="1D1C1D"/>
+          <w:sz w:val="23"/>
+          <w:szCs w:val="23"/>
+          <w:lang w:val="en-US" w:eastAsia="fi-FI"/>
+        </w:rPr>
+        <w:t>– flexible levels of support depending on need</w:t>
+      </w:r>
+    </w:p>
+    <w:p>
+      <w:pPr>
+        <w:pStyle w:val="Luettelokappale"/>
+        <w:numPr>
+          <w:ilvl w:val="0"/>
+          <w:numId w:val="4"/>
+        </w:numPr>
+        <w:shd w:val="clear" w:color="auto" w:fill="FFFFFF"/>
+        <w:rPr>
+          <w:rFonts w:ascii="Arial" w:eastAsia="Times New Roman" w:hAnsi="Arial" w:cs="Times New Roman"/>
+          <w:color w:val="1D1C1D"/>
+          <w:sz w:val="23"/>
+          <w:szCs w:val="23"/>
+          <w:lang w:val="en-US" w:eastAsia="fi-FI"/>
+        </w:rPr>
+      </w:pPr>
+      <w:r>
+        <w:rPr>
+          <w:rFonts w:ascii="Arial" w:eastAsia="Times New Roman" w:hAnsi="Arial" w:cs="Times New Roman"/>
+          <w:color w:val="1D1C1D"/>
+          <w:sz w:val="23"/>
+          <w:szCs w:val="23"/>
+          <w:lang w:val="en-US" w:eastAsia="fi-FI"/>
+        </w:rPr>
+        <w:t xml:space="preserve">Support in including everything </w:t>
+      </w:r>
+      <w:r>
+        <w:rPr>
+          <w:rFonts w:ascii="Arial" w:eastAsia="Times New Roman" w:hAnsi="Arial" w:cs="Times New Roman"/>
+          <w:color w:val="1D1C1D"/>
+          <w:sz w:val="23"/>
+          <w:szCs w:val="23"/>
+          <w:lang w:val="en-US" w:eastAsia="fi-FI"/>
+        </w:rPr>
+        <w:t xml:space="preserve">that you need and want to do </w:t>
+      </w:r>
+      <w:r>
+        <w:rPr>
+          <w:rFonts w:ascii="Arial" w:eastAsia="Times New Roman" w:hAnsi="Arial" w:cs="Times New Roman"/>
+          <w:color w:val="1D1C1D"/>
+          <w:sz w:val="23"/>
+          <w:szCs w:val="23"/>
+          <w:lang w:val="en-US" w:eastAsia="fi-FI"/>
+        </w:rPr>
+        <w:t xml:space="preserve">into schedule </w:t>
+      </w:r>
+      <w:r>
+        <w:rPr>
+          <w:rFonts w:ascii="Arial" w:eastAsia="Times New Roman" w:hAnsi="Arial" w:cs="Times New Roman"/>
+          <w:color w:val="1D1C1D"/>
+          <w:sz w:val="23"/>
+          <w:szCs w:val="23"/>
+          <w:lang w:val="en-US" w:eastAsia="fi-FI"/>
+        </w:rPr>
+        <w:t>(</w:t>
+      </w:r>
+      <w:r>
+        <w:rPr>
+          <w:rFonts w:ascii="Arial" w:eastAsia="Times New Roman" w:hAnsi="Arial" w:cs="Times New Roman"/>
+          <w:color w:val="1D1C1D"/>
+          <w:sz w:val="23"/>
+          <w:szCs w:val="23"/>
+          <w:lang w:val="en-US" w:eastAsia="fi-FI"/>
+        </w:rPr>
+        <w:t>if ne</w:t>
+      </w:r>
+      <w:r>
+        <w:rPr>
+          <w:rFonts w:ascii="Arial" w:eastAsia="Times New Roman" w:hAnsi="Arial" w:cs="Times New Roman"/>
+          <w:color w:val="1D1C1D"/>
+          <w:sz w:val="23"/>
+          <w:szCs w:val="23"/>
+          <w:lang w:val="en-US" w:eastAsia="fi-FI"/>
+        </w:rPr>
+        <w:t>eded)</w:t>
+      </w:r>
+      <w:r>
+        <w:rPr>
+          <w:rFonts w:ascii="Arial" w:eastAsia="Times New Roman" w:hAnsi="Arial" w:cs="Times New Roman"/>
+          <w:color w:val="1D1C1D"/>
+          <w:sz w:val="23"/>
+          <w:szCs w:val="23"/>
+          <w:lang w:val="en-US" w:eastAsia="fi-FI"/>
+        </w:rPr>
+        <w:t xml:space="preserve">. </w:t>
+      </w:r>
+    </w:p>
+    <w:p>
+      <w:pPr>
+        <w:pStyle w:val="Luettelokappale"/>
+        <w:numPr>
+          <w:ilvl w:val="1"/>
+          <w:numId w:val="4"/>
+        </w:numPr>
+        <w:shd w:val="clear" w:color="auto" w:fill="FFFFFF"/>
+        <w:rPr>
+          <w:rFonts w:ascii="Arial" w:eastAsia="Times New Roman" w:hAnsi="Arial" w:cs="Times New Roman"/>
+          <w:color w:val="1D1C1D"/>
+          <w:sz w:val="23"/>
+          <w:szCs w:val="23"/>
+          <w:lang w:val="en-US" w:eastAsia="fi-FI"/>
+        </w:rPr>
+      </w:pPr>
+      <w:r>
+        <w:rPr>
+          <w:rFonts w:ascii="Arial" w:eastAsia="Times New Roman" w:hAnsi="Arial" w:cs="Times New Roman"/>
+          <w:color w:val="1D1C1D"/>
+          <w:sz w:val="23"/>
+          <w:szCs w:val="23"/>
+          <w:lang w:val="en-US" w:eastAsia="fi-FI"/>
+        </w:rPr>
+        <w:t xml:space="preserve">If strong support is needed, gives suggestions for including </w:t>
+      </w:r>
+      <w:r>
+        <w:rPr>
+          <w:rFonts w:ascii="Arial" w:eastAsia="Times New Roman" w:hAnsi="Arial" w:cs="Times New Roman"/>
+          <w:color w:val="1D1C1D"/>
+          <w:sz w:val="23"/>
+          <w:szCs w:val="23"/>
+          <w:lang w:val="en-US" w:eastAsia="fi-FI"/>
+        </w:rPr>
+        <w:t xml:space="preserve">buffers, off-time and </w:t>
+      </w:r>
+      <w:r>
+        <w:rPr>
+          <w:rFonts w:ascii="Arial" w:eastAsia="Times New Roman" w:hAnsi="Arial" w:cs="Times New Roman"/>
+          <w:color w:val="1D1C1D"/>
+          <w:sz w:val="23"/>
+          <w:szCs w:val="23"/>
+          <w:lang w:val="en-US" w:eastAsia="fi-FI"/>
+        </w:rPr>
+        <w:t>easily</w:t>
+      </w:r>
+      <w:r>
+        <w:rPr>
+          <w:rFonts w:ascii="Arial" w:eastAsia="Times New Roman" w:hAnsi="Arial" w:cs="Times New Roman"/>
+          <w:color w:val="1D1C1D"/>
+          <w:sz w:val="23"/>
+          <w:szCs w:val="23"/>
+          <w:lang w:val="en-US" w:eastAsia="fi-FI"/>
+        </w:rPr>
+        <w:t xml:space="preserve"> overlooked time consumers </w:t>
+      </w:r>
+      <w:r>
+        <w:rPr>
+          <w:rFonts w:ascii="Arial" w:eastAsia="Times New Roman" w:hAnsi="Arial" w:cs="Times New Roman"/>
+          <w:color w:val="1D1C1D"/>
+          <w:sz w:val="23"/>
+          <w:szCs w:val="23"/>
+          <w:lang w:val="en-US" w:eastAsia="fi-FI"/>
+        </w:rPr>
+        <w:t>like transitions, buffers, personal hyg</w:t>
+      </w:r>
+      <w:r>
+        <w:rPr>
+          <w:rFonts w:ascii="Arial" w:eastAsia="Times New Roman" w:hAnsi="Arial" w:cs="Times New Roman"/>
+          <w:color w:val="1D1C1D"/>
+          <w:sz w:val="23"/>
+          <w:szCs w:val="23"/>
+          <w:lang w:val="en-US" w:eastAsia="fi-FI"/>
+        </w:rPr>
+        <w:t>i</w:t>
+      </w:r>
+      <w:r>
+        <w:rPr>
+          <w:rFonts w:ascii="Arial" w:eastAsia="Times New Roman" w:hAnsi="Arial" w:cs="Times New Roman"/>
+          <w:color w:val="1D1C1D"/>
+          <w:sz w:val="23"/>
+          <w:szCs w:val="23"/>
+          <w:lang w:val="en-US" w:eastAsia="fi-FI"/>
+        </w:rPr>
+        <w:t>ene</w:t>
+      </w:r>
+      <w:r>
+        <w:rPr>
+          <w:rFonts w:ascii="Arial" w:eastAsia="Times New Roman" w:hAnsi="Arial" w:cs="Times New Roman"/>
+          <w:color w:val="1D1C1D"/>
+          <w:sz w:val="23"/>
+          <w:szCs w:val="23"/>
+          <w:lang w:val="en-US" w:eastAsia="fi-FI"/>
+        </w:rPr>
+        <w:t xml:space="preserve"> and</w:t>
+      </w:r>
+      <w:r>
+        <w:rPr>
+          <w:rFonts w:ascii="Arial" w:eastAsia="Times New Roman" w:hAnsi="Arial" w:cs="Times New Roman"/>
+          <w:color w:val="1D1C1D"/>
+          <w:sz w:val="23"/>
+          <w:szCs w:val="23"/>
+          <w:lang w:val="en-US" w:eastAsia="fi-FI"/>
+        </w:rPr>
+        <w:t xml:space="preserve"> food</w:t>
+      </w:r>
+      <w:r>
+        <w:rPr>
+          <w:rFonts w:ascii="Arial" w:eastAsia="Times New Roman" w:hAnsi="Arial" w:cs="Times New Roman"/>
+          <w:color w:val="1D1C1D"/>
+          <w:sz w:val="23"/>
+          <w:szCs w:val="23"/>
+          <w:lang w:val="en-US" w:eastAsia="fi-FI"/>
+        </w:rPr>
+        <w:t xml:space="preserve"> </w:t>
+      </w:r>
+      <w:r>
+        <w:rPr>
+          <w:rFonts w:ascii="Arial" w:eastAsia="Times New Roman" w:hAnsi="Arial" w:cs="Times New Roman"/>
+          <w:color w:val="1D1C1D"/>
+          <w:sz w:val="23"/>
+          <w:szCs w:val="23"/>
+          <w:lang w:val="en-US" w:eastAsia="fi-FI"/>
+        </w:rPr>
+        <w:t>preparation.</w:t>
+      </w:r>
+    </w:p>
+    <w:p>
+      <w:pPr>
+        <w:pStyle w:val="Luettelokappale"/>
+        <w:numPr>
+          <w:ilvl w:val="1"/>
+          <w:numId w:val="4"/>
+        </w:numPr>
+        <w:shd w:val="clear" w:color="auto" w:fill="FFFFFF"/>
+        <w:rPr>
+          <w:rFonts w:ascii="Arial" w:eastAsia="Times New Roman" w:hAnsi="Arial" w:cs="Times New Roman"/>
+          <w:color w:val="1D1C1D"/>
+          <w:sz w:val="23"/>
+          <w:szCs w:val="23"/>
+          <w:lang w:val="en-US" w:eastAsia="fi-FI"/>
+        </w:rPr>
+      </w:pPr>
+      <w:r>
+        <w:rPr>
+          <w:rFonts w:ascii="Arial" w:eastAsia="Times New Roman" w:hAnsi="Arial" w:cs="Times New Roman"/>
+          <w:color w:val="1D1C1D"/>
+          <w:sz w:val="23"/>
+          <w:szCs w:val="23"/>
+          <w:lang w:val="en-US" w:eastAsia="fi-FI"/>
+        </w:rPr>
+        <w:t xml:space="preserve">If time perception or estimation is difficult, includes a process for </w:t>
+      </w:r>
+      <w:proofErr w:type="gramStart"/>
+      <w:r>
+        <w:rPr>
+          <w:rFonts w:ascii="Arial" w:eastAsia="Times New Roman" w:hAnsi="Arial" w:cs="Times New Roman"/>
+          <w:color w:val="1D1C1D"/>
+          <w:sz w:val="23"/>
+          <w:szCs w:val="23"/>
+          <w:lang w:val="en-US" w:eastAsia="fi-FI"/>
+        </w:rPr>
+        <w:t>actually checking</w:t>
+      </w:r>
+      <w:proofErr w:type="gramEnd"/>
+      <w:r>
+        <w:rPr>
+          <w:rFonts w:ascii="Arial" w:eastAsia="Times New Roman" w:hAnsi="Arial" w:cs="Times New Roman"/>
+          <w:color w:val="1D1C1D"/>
+          <w:sz w:val="23"/>
+          <w:szCs w:val="23"/>
+          <w:lang w:val="en-US" w:eastAsia="fi-FI"/>
+        </w:rPr>
+        <w:t xml:space="preserve"> how long things take for you (instead of how long they usually take or how long would you want it to take)</w:t>
+      </w:r>
+    </w:p>
+    <w:p>
+      <w:pPr>
+        <w:pStyle w:val="Luettelokappale"/>
+        <w:numPr>
+          <w:ilvl w:val="0"/>
+          <w:numId w:val="4"/>
+        </w:numPr>
+        <w:shd w:val="clear" w:color="auto" w:fill="FFFFFF"/>
+        <w:rPr>
+          <w:rFonts w:ascii="Arial" w:eastAsia="Times New Roman" w:hAnsi="Arial" w:cs="Times New Roman"/>
+          <w:color w:val="1D1C1D"/>
+          <w:sz w:val="23"/>
+          <w:szCs w:val="23"/>
+          <w:lang w:val="en-US" w:eastAsia="fi-FI"/>
+        </w:rPr>
+      </w:pPr>
+      <w:r>
+        <w:rPr>
+          <w:rFonts w:ascii="Arial" w:eastAsia="Times New Roman" w:hAnsi="Arial" w:cs="Times New Roman"/>
+          <w:color w:val="1D1C1D"/>
+          <w:sz w:val="23"/>
+          <w:szCs w:val="23"/>
+          <w:lang w:val="en-US" w:eastAsia="fi-FI"/>
+        </w:rPr>
+        <w:lastRenderedPageBreak/>
+        <w:t xml:space="preserve">Support in prioritization </w:t>
+      </w:r>
+    </w:p>
+    <w:p>
+      <w:pPr>
+        <w:pStyle w:val="Luettelokappale"/>
+        <w:numPr>
+          <w:ilvl w:val="1"/>
+          <w:numId w:val="4"/>
+        </w:numPr>
+        <w:shd w:val="clear" w:color="auto" w:fill="FFFFFF"/>
+        <w:rPr>
+          <w:rFonts w:ascii="Arial" w:eastAsia="Times New Roman" w:hAnsi="Arial" w:cs="Times New Roman"/>
+          <w:color w:val="1D1C1D"/>
+          <w:sz w:val="23"/>
+          <w:szCs w:val="23"/>
+          <w:lang w:val="en-US" w:eastAsia="fi-FI"/>
+        </w:rPr>
+      </w:pPr>
+      <w:r>
+        <w:rPr>
+          <w:rFonts w:ascii="Arial" w:eastAsia="Times New Roman" w:hAnsi="Arial" w:cs="Times New Roman"/>
+          <w:color w:val="1D1C1D"/>
+          <w:sz w:val="23"/>
+          <w:szCs w:val="23"/>
+          <w:lang w:val="en-US" w:eastAsia="fi-FI"/>
+        </w:rPr>
+        <w:t xml:space="preserve">Personal priorities should be </w:t>
+      </w:r>
+      <w:r>
+        <w:rPr>
+          <w:rFonts w:ascii="Arial" w:eastAsia="Times New Roman" w:hAnsi="Arial" w:cs="Times New Roman"/>
+          <w:color w:val="1D1C1D"/>
+          <w:sz w:val="23"/>
+          <w:szCs w:val="23"/>
+          <w:lang w:val="en-US" w:eastAsia="fi-FI"/>
+        </w:rPr>
+        <w:t>present in schedule for wellbeing</w:t>
+      </w:r>
+    </w:p>
+    <w:p>
+      <w:pPr>
+        <w:pStyle w:val="Luettelokappale"/>
+        <w:numPr>
+          <w:ilvl w:val="2"/>
+          <w:numId w:val="4"/>
+        </w:numPr>
+        <w:shd w:val="clear" w:color="auto" w:fill="FFFFFF"/>
+        <w:rPr>
+          <w:rFonts w:ascii="Arial" w:eastAsia="Times New Roman" w:hAnsi="Arial" w:cs="Times New Roman"/>
+          <w:color w:val="1D1C1D"/>
+          <w:sz w:val="23"/>
+          <w:szCs w:val="23"/>
+          <w:lang w:val="en-US" w:eastAsia="fi-FI"/>
+        </w:rPr>
+      </w:pPr>
+      <w:proofErr w:type="gramStart"/>
+      <w:r>
+        <w:rPr>
+          <w:rFonts w:ascii="Arial" w:eastAsia="Times New Roman" w:hAnsi="Arial" w:cs="Times New Roman"/>
+          <w:color w:val="1D1C1D"/>
+          <w:sz w:val="23"/>
+          <w:szCs w:val="23"/>
+          <w:lang w:val="en-US" w:eastAsia="fi-FI"/>
+        </w:rPr>
+        <w:t>Also</w:t>
+      </w:r>
+      <w:proofErr w:type="gramEnd"/>
+      <w:r>
+        <w:rPr>
+          <w:rFonts w:ascii="Arial" w:eastAsia="Times New Roman" w:hAnsi="Arial" w:cs="Times New Roman"/>
+          <w:color w:val="1D1C1D"/>
+          <w:sz w:val="23"/>
+          <w:szCs w:val="23"/>
+          <w:lang w:val="en-US" w:eastAsia="fi-FI"/>
+        </w:rPr>
+        <w:t xml:space="preserve"> a separate optional process for value based prioritization</w:t>
+      </w:r>
+    </w:p>
+    <w:p>
+      <w:pPr>
+        <w:pStyle w:val="Luettelokappale"/>
+        <w:numPr>
+          <w:ilvl w:val="1"/>
+          <w:numId w:val="4"/>
+        </w:numPr>
+        <w:shd w:val="clear" w:color="auto" w:fill="FFFFFF"/>
+        <w:rPr>
+          <w:rFonts w:ascii="Arial" w:eastAsia="Times New Roman" w:hAnsi="Arial" w:cs="Times New Roman"/>
+          <w:color w:val="1D1C1D"/>
+          <w:sz w:val="23"/>
+          <w:szCs w:val="23"/>
+          <w:lang w:val="en-US" w:eastAsia="fi-FI"/>
+        </w:rPr>
+      </w:pPr>
+      <w:r>
+        <w:rPr>
+          <w:rFonts w:ascii="Arial" w:eastAsia="Times New Roman" w:hAnsi="Arial" w:cs="Times New Roman"/>
+          <w:color w:val="1D1C1D"/>
+          <w:sz w:val="23"/>
+          <w:szCs w:val="23"/>
+          <w:lang w:val="en-US" w:eastAsia="fi-FI"/>
+        </w:rPr>
+        <w:t>C</w:t>
+      </w:r>
+      <w:r>
+        <w:rPr>
+          <w:rFonts w:ascii="Arial" w:eastAsia="Times New Roman" w:hAnsi="Arial" w:cs="Times New Roman"/>
+          <w:color w:val="1D1C1D"/>
+          <w:sz w:val="23"/>
+          <w:szCs w:val="23"/>
+          <w:lang w:val="en-US" w:eastAsia="fi-FI"/>
+        </w:rPr>
+        <w:t>reate time for priorities first.</w:t>
+      </w:r>
+    </w:p>
+    <w:p>
+      <w:pPr>
+        <w:pStyle w:val="Luettelokappale"/>
+        <w:numPr>
+          <w:ilvl w:val="1"/>
+          <w:numId w:val="4"/>
+        </w:numPr>
+        <w:shd w:val="clear" w:color="auto" w:fill="FFFFFF"/>
+        <w:rPr>
+          <w:rFonts w:ascii="Arial" w:eastAsia="Times New Roman" w:hAnsi="Arial" w:cs="Times New Roman"/>
+          <w:color w:val="1D1C1D"/>
+          <w:sz w:val="23"/>
+          <w:szCs w:val="23"/>
+          <w:lang w:val="en-US" w:eastAsia="fi-FI"/>
+        </w:rPr>
+      </w:pPr>
+      <w:r>
+        <w:rPr>
+          <w:rFonts w:ascii="Arial" w:eastAsia="Times New Roman" w:hAnsi="Arial" w:cs="Times New Roman"/>
+          <w:color w:val="1D1C1D"/>
+          <w:sz w:val="23"/>
+          <w:szCs w:val="23"/>
+          <w:lang w:val="en-US" w:eastAsia="fi-FI"/>
+        </w:rPr>
+        <w:t>Support</w:t>
+      </w:r>
+      <w:r>
+        <w:rPr>
+          <w:rFonts w:ascii="Arial" w:eastAsia="Times New Roman" w:hAnsi="Arial" w:cs="Times New Roman"/>
+          <w:color w:val="1D1C1D"/>
+          <w:sz w:val="23"/>
+          <w:szCs w:val="23"/>
+          <w:lang w:val="en-US" w:eastAsia="fi-FI"/>
+        </w:rPr>
+        <w:t xml:space="preserve"> getting priorities done </w:t>
+      </w:r>
+    </w:p>
+    <w:p>
+      <w:pPr>
+        <w:pStyle w:val="Luettelokappale"/>
+        <w:numPr>
+          <w:ilvl w:val="2"/>
+          <w:numId w:val="4"/>
+        </w:numPr>
+        <w:shd w:val="clear" w:color="auto" w:fill="FFFFFF"/>
+        <w:rPr>
+          <w:rFonts w:ascii="Arial" w:eastAsia="Times New Roman" w:hAnsi="Arial" w:cs="Times New Roman"/>
+          <w:color w:val="1D1C1D"/>
+          <w:sz w:val="23"/>
+          <w:szCs w:val="23"/>
+          <w:lang w:val="en-US" w:eastAsia="fi-FI"/>
+        </w:rPr>
+      </w:pPr>
+      <w:r>
+        <w:rPr>
+          <w:rFonts w:ascii="Arial" w:eastAsia="Times New Roman" w:hAnsi="Arial" w:cs="Times New Roman"/>
+          <w:color w:val="1D1C1D"/>
+          <w:sz w:val="23"/>
+          <w:szCs w:val="23"/>
+          <w:lang w:val="en-US" w:eastAsia="fi-FI"/>
+        </w:rPr>
+        <w:t xml:space="preserve">When is your prime time – that is, when is the most likely for you to get the thing done. </w:t>
+      </w:r>
+    </w:p>
+    <w:p>
+      <w:pPr>
+        <w:pStyle w:val="Luettelokappale"/>
+        <w:numPr>
+          <w:ilvl w:val="0"/>
+          <w:numId w:val="4"/>
+        </w:numPr>
+        <w:shd w:val="clear" w:color="auto" w:fill="FFFFFF"/>
+        <w:rPr>
+          <w:rFonts w:ascii="Arial" w:eastAsia="Times New Roman" w:hAnsi="Arial" w:cs="Times New Roman"/>
+          <w:color w:val="1D1C1D"/>
+          <w:sz w:val="23"/>
+          <w:szCs w:val="23"/>
+          <w:lang w:val="en-US" w:eastAsia="fi-FI"/>
+        </w:rPr>
+      </w:pPr>
+      <w:r>
+        <w:rPr>
+          <w:rFonts w:ascii="Arial" w:eastAsia="Times New Roman" w:hAnsi="Arial" w:cs="Times New Roman"/>
+          <w:color w:val="1D1C1D"/>
+          <w:sz w:val="23"/>
+          <w:szCs w:val="23"/>
+          <w:lang w:val="en-US" w:eastAsia="fi-FI"/>
+        </w:rPr>
+        <w:t>Memory support and motivational tools</w:t>
+      </w:r>
+    </w:p>
+    <w:p>
+      <w:pPr>
+        <w:pStyle w:val="Luettelokappale"/>
+        <w:numPr>
+          <w:ilvl w:val="1"/>
+          <w:numId w:val="4"/>
+        </w:numPr>
+        <w:shd w:val="clear" w:color="auto" w:fill="FFFFFF"/>
+        <w:rPr>
+          <w:rFonts w:ascii="Arial" w:eastAsia="Times New Roman" w:hAnsi="Arial" w:cs="Times New Roman"/>
+          <w:color w:val="1D1C1D"/>
+          <w:sz w:val="23"/>
+          <w:szCs w:val="23"/>
+          <w:lang w:val="en-US" w:eastAsia="fi-FI"/>
+        </w:rPr>
+      </w:pPr>
+      <w:r>
+        <w:rPr>
+          <w:rFonts w:ascii="Arial" w:eastAsia="Times New Roman" w:hAnsi="Arial" w:cs="Times New Roman"/>
+          <w:color w:val="1D1C1D"/>
+          <w:sz w:val="23"/>
+          <w:szCs w:val="23"/>
+          <w:lang w:val="en-US" w:eastAsia="fi-FI"/>
+        </w:rPr>
+        <w:t>Reminders (adjustable levels of intensity)</w:t>
+      </w:r>
+    </w:p>
+    <w:p>
+      <w:pPr>
+        <w:pStyle w:val="Luettelokappale"/>
+        <w:numPr>
+          <w:ilvl w:val="2"/>
+          <w:numId w:val="4"/>
+        </w:numPr>
+        <w:shd w:val="clear" w:color="auto" w:fill="FFFFFF"/>
+        <w:rPr>
+          <w:rFonts w:ascii="Arial" w:eastAsia="Times New Roman" w:hAnsi="Arial" w:cs="Times New Roman"/>
+          <w:color w:val="1D1C1D"/>
+          <w:sz w:val="23"/>
+          <w:szCs w:val="23"/>
+          <w:lang w:val="en-US" w:eastAsia="fi-FI"/>
+        </w:rPr>
+      </w:pPr>
+      <w:r>
+        <w:rPr>
+          <w:rFonts w:ascii="Arial" w:eastAsia="Times New Roman" w:hAnsi="Arial" w:cs="Times New Roman"/>
+          <w:color w:val="1D1C1D"/>
+          <w:sz w:val="23"/>
+          <w:szCs w:val="23"/>
+          <w:lang w:val="en-US" w:eastAsia="fi-FI"/>
+        </w:rPr>
+        <w:t>Now-reminder</w:t>
+      </w:r>
+    </w:p>
+    <w:p>
+      <w:pPr>
+        <w:pStyle w:val="Luettelokappale"/>
+        <w:numPr>
+          <w:ilvl w:val="2"/>
+          <w:numId w:val="4"/>
+        </w:numPr>
+        <w:shd w:val="clear" w:color="auto" w:fill="FFFFFF"/>
+        <w:rPr>
+          <w:rFonts w:ascii="Arial" w:eastAsia="Times New Roman" w:hAnsi="Arial" w:cs="Times New Roman"/>
+          <w:color w:val="1D1C1D"/>
+          <w:sz w:val="23"/>
+          <w:szCs w:val="23"/>
+          <w:lang w:val="en-US" w:eastAsia="fi-FI"/>
+        </w:rPr>
+      </w:pPr>
+      <w:r>
+        <w:rPr>
+          <w:rFonts w:ascii="Arial" w:eastAsia="Times New Roman" w:hAnsi="Arial" w:cs="Times New Roman"/>
+          <w:color w:val="1D1C1D"/>
+          <w:sz w:val="23"/>
+          <w:szCs w:val="23"/>
+          <w:lang w:val="en-US" w:eastAsia="fi-FI"/>
+        </w:rPr>
+        <w:t xml:space="preserve">In ten </w:t>
+      </w:r>
+      <w:proofErr w:type="gramStart"/>
+      <w:r>
+        <w:rPr>
+          <w:rFonts w:ascii="Arial" w:eastAsia="Times New Roman" w:hAnsi="Arial" w:cs="Times New Roman"/>
+          <w:color w:val="1D1C1D"/>
+          <w:sz w:val="23"/>
+          <w:szCs w:val="23"/>
+          <w:lang w:val="en-US" w:eastAsia="fi-FI"/>
+        </w:rPr>
+        <w:t>minutes</w:t>
+      </w:r>
+      <w:proofErr w:type="gramEnd"/>
+      <w:r>
+        <w:rPr>
+          <w:rFonts w:ascii="Arial" w:eastAsia="Times New Roman" w:hAnsi="Arial" w:cs="Times New Roman"/>
+          <w:color w:val="1D1C1D"/>
+          <w:sz w:val="23"/>
+          <w:szCs w:val="23"/>
+          <w:lang w:val="en-US" w:eastAsia="fi-FI"/>
+        </w:rPr>
+        <w:t xml:space="preserve"> reminder</w:t>
+      </w:r>
+    </w:p>
+    <w:p>
+      <w:pPr>
+        <w:pStyle w:val="Luettelokappale"/>
+        <w:numPr>
+          <w:ilvl w:val="2"/>
+          <w:numId w:val="4"/>
+        </w:numPr>
+        <w:shd w:val="clear" w:color="auto" w:fill="FFFFFF"/>
+        <w:rPr>
+          <w:rFonts w:ascii="Arial" w:eastAsia="Times New Roman" w:hAnsi="Arial" w:cs="Times New Roman"/>
+          <w:color w:val="1D1C1D"/>
+          <w:sz w:val="23"/>
+          <w:szCs w:val="23"/>
+          <w:lang w:val="en-US" w:eastAsia="fi-FI"/>
+        </w:rPr>
+      </w:pPr>
+      <w:r>
+        <w:rPr>
+          <w:rFonts w:ascii="Arial" w:eastAsia="Times New Roman" w:hAnsi="Arial" w:cs="Times New Roman"/>
+          <w:color w:val="1D1C1D"/>
+          <w:sz w:val="23"/>
+          <w:szCs w:val="23"/>
+          <w:lang w:val="en-US" w:eastAsia="fi-FI"/>
+        </w:rPr>
+        <w:t xml:space="preserve">In one </w:t>
+      </w:r>
+      <w:proofErr w:type="gramStart"/>
+      <w:r>
+        <w:rPr>
+          <w:rFonts w:ascii="Arial" w:eastAsia="Times New Roman" w:hAnsi="Arial" w:cs="Times New Roman"/>
+          <w:color w:val="1D1C1D"/>
+          <w:sz w:val="23"/>
+          <w:szCs w:val="23"/>
+          <w:lang w:val="en-US" w:eastAsia="fi-FI"/>
+        </w:rPr>
+        <w:t>hour</w:t>
+      </w:r>
+      <w:proofErr w:type="gramEnd"/>
+      <w:r>
+        <w:rPr>
+          <w:rFonts w:ascii="Arial" w:eastAsia="Times New Roman" w:hAnsi="Arial" w:cs="Times New Roman"/>
+          <w:color w:val="1D1C1D"/>
+          <w:sz w:val="23"/>
+          <w:szCs w:val="23"/>
+          <w:lang w:val="en-US" w:eastAsia="fi-FI"/>
+        </w:rPr>
+        <w:t xml:space="preserve"> reminder</w:t>
+      </w:r>
+    </w:p>
+    <w:p>
+      <w:pPr>
+        <w:pStyle w:val="Luettelokappale"/>
+        <w:numPr>
+          <w:ilvl w:val="2"/>
+          <w:numId w:val="4"/>
+        </w:numPr>
+        <w:shd w:val="clear" w:color="auto" w:fill="FFFFFF"/>
+        <w:rPr>
+          <w:rFonts w:ascii="Arial" w:eastAsia="Times New Roman" w:hAnsi="Arial" w:cs="Times New Roman"/>
+          <w:color w:val="1D1C1D"/>
+          <w:sz w:val="23"/>
+          <w:szCs w:val="23"/>
+          <w:lang w:val="en-US" w:eastAsia="fi-FI"/>
+        </w:rPr>
+      </w:pPr>
+      <w:r>
+        <w:rPr>
+          <w:rFonts w:ascii="Arial" w:eastAsia="Times New Roman" w:hAnsi="Arial" w:cs="Times New Roman"/>
+          <w:color w:val="1D1C1D"/>
+          <w:sz w:val="23"/>
+          <w:szCs w:val="23"/>
+          <w:lang w:val="en-US" w:eastAsia="fi-FI"/>
+        </w:rPr>
+        <w:t>Check your days schedule</w:t>
+      </w:r>
+    </w:p>
+    <w:p>
+      <w:pPr>
+        <w:pStyle w:val="Luettelokappale"/>
+        <w:numPr>
+          <w:ilvl w:val="2"/>
+          <w:numId w:val="4"/>
+        </w:numPr>
+        <w:shd w:val="clear" w:color="auto" w:fill="FFFFFF"/>
+        <w:rPr>
+          <w:rFonts w:ascii="Arial" w:eastAsia="Times New Roman" w:hAnsi="Arial" w:cs="Times New Roman"/>
+          <w:color w:val="1D1C1D"/>
+          <w:sz w:val="23"/>
+          <w:szCs w:val="23"/>
+          <w:lang w:val="en-US" w:eastAsia="fi-FI"/>
+        </w:rPr>
+      </w:pPr>
+      <w:r>
+        <w:rPr>
+          <w:rFonts w:ascii="Arial" w:eastAsia="Times New Roman" w:hAnsi="Arial" w:cs="Times New Roman"/>
+          <w:color w:val="1D1C1D"/>
+          <w:sz w:val="23"/>
+          <w:szCs w:val="23"/>
+          <w:lang w:val="en-US" w:eastAsia="fi-FI"/>
+        </w:rPr>
+        <w:t>Check your week</w:t>
+      </w:r>
+    </w:p>
+    <w:p>
+      <w:pPr>
+        <w:pStyle w:val="Luettelokappale"/>
+        <w:numPr>
+          <w:ilvl w:val="1"/>
+          <w:numId w:val="4"/>
+        </w:numPr>
+        <w:shd w:val="clear" w:color="auto" w:fill="FFFFFF"/>
+        <w:rPr>
+          <w:rFonts w:ascii="Arial" w:eastAsia="Times New Roman" w:hAnsi="Arial" w:cs="Times New Roman"/>
+          <w:color w:val="1D1C1D"/>
+          <w:sz w:val="23"/>
+          <w:szCs w:val="23"/>
+          <w:lang w:val="en-US" w:eastAsia="fi-FI"/>
+        </w:rPr>
+      </w:pPr>
+      <w:r>
+        <w:rPr>
+          <w:rFonts w:ascii="Arial" w:eastAsia="Times New Roman" w:hAnsi="Arial" w:cs="Times New Roman"/>
+          <w:color w:val="1D1C1D"/>
+          <w:sz w:val="23"/>
+          <w:szCs w:val="23"/>
+          <w:lang w:val="en-US" w:eastAsia="fi-FI"/>
+        </w:rPr>
+        <w:t xml:space="preserve">Countdowns </w:t>
+      </w:r>
+    </w:p>
+    <w:p>
+      <w:pPr>
+        <w:pStyle w:val="Luettelokappale"/>
+        <w:numPr>
+          <w:ilvl w:val="2"/>
+          <w:numId w:val="4"/>
+        </w:numPr>
+        <w:shd w:val="clear" w:color="auto" w:fill="FFFFFF"/>
+        <w:rPr>
+          <w:rFonts w:ascii="Arial" w:eastAsia="Times New Roman" w:hAnsi="Arial" w:cs="Times New Roman"/>
+          <w:color w:val="1D1C1D"/>
+          <w:sz w:val="23"/>
+          <w:szCs w:val="23"/>
+          <w:lang w:val="en-US" w:eastAsia="fi-FI"/>
+        </w:rPr>
+      </w:pPr>
+      <w:r>
+        <w:rPr>
+          <w:rFonts w:ascii="Arial" w:eastAsia="Times New Roman" w:hAnsi="Arial" w:cs="Times New Roman"/>
+          <w:color w:val="1D1C1D"/>
+          <w:sz w:val="23"/>
+          <w:szCs w:val="23"/>
+          <w:lang w:val="en-US" w:eastAsia="fi-FI"/>
+        </w:rPr>
+        <w:t xml:space="preserve">Until deadline </w:t>
+      </w:r>
+    </w:p>
+    <w:p>
+      <w:pPr>
+        <w:pStyle w:val="Luettelokappale"/>
+        <w:numPr>
+          <w:ilvl w:val="2"/>
+          <w:numId w:val="4"/>
+        </w:numPr>
+        <w:shd w:val="clear" w:color="auto" w:fill="FFFFFF"/>
+        <w:rPr>
+          <w:rFonts w:ascii="Arial" w:eastAsia="Times New Roman" w:hAnsi="Arial" w:cs="Times New Roman"/>
+          <w:color w:val="1D1C1D"/>
+          <w:sz w:val="23"/>
+          <w:szCs w:val="23"/>
+          <w:lang w:val="en-US" w:eastAsia="fi-FI"/>
+        </w:rPr>
+      </w:pPr>
+      <w:r>
+        <w:rPr>
+          <w:rFonts w:ascii="Arial" w:eastAsia="Times New Roman" w:hAnsi="Arial" w:cs="Times New Roman"/>
+          <w:color w:val="1D1C1D"/>
+          <w:sz w:val="23"/>
+          <w:szCs w:val="23"/>
+          <w:lang w:val="en-US" w:eastAsia="fi-FI"/>
+        </w:rPr>
+        <w:t>Until break</w:t>
+      </w:r>
+    </w:p>
+    <w:p>
+      <w:pPr>
+        <w:pStyle w:val="Luettelokappale"/>
+        <w:numPr>
+          <w:ilvl w:val="2"/>
+          <w:numId w:val="4"/>
+        </w:numPr>
+        <w:shd w:val="clear" w:color="auto" w:fill="FFFFFF"/>
+        <w:rPr>
+          <w:rFonts w:ascii="Arial" w:eastAsia="Times New Roman" w:hAnsi="Arial" w:cs="Times New Roman"/>
+          <w:color w:val="1D1C1D"/>
+          <w:sz w:val="23"/>
+          <w:szCs w:val="23"/>
+          <w:lang w:val="en-US" w:eastAsia="fi-FI"/>
+        </w:rPr>
+      </w:pPr>
+      <w:r>
+        <w:rPr>
+          <w:rFonts w:ascii="Arial" w:eastAsia="Times New Roman" w:hAnsi="Arial" w:cs="Times New Roman"/>
+          <w:color w:val="1D1C1D"/>
+          <w:sz w:val="23"/>
+          <w:szCs w:val="23"/>
+          <w:lang w:val="en-US" w:eastAsia="fi-FI"/>
+        </w:rPr>
+        <w:t>Until price</w:t>
+      </w:r>
+    </w:p>
+    <w:p>
+      <w:pPr>
+        <w:pStyle w:val="Luettelokappale"/>
+        <w:numPr>
+          <w:ilvl w:val="1"/>
+          <w:numId w:val="4"/>
+        </w:numPr>
+        <w:shd w:val="clear" w:color="auto" w:fill="FFFFFF"/>
+        <w:rPr>
+          <w:rFonts w:ascii="Arial" w:eastAsia="Times New Roman" w:hAnsi="Arial" w:cs="Times New Roman"/>
+          <w:color w:val="1D1C1D"/>
+          <w:sz w:val="23"/>
+          <w:szCs w:val="23"/>
+          <w:lang w:val="en-US" w:eastAsia="fi-FI"/>
+        </w:rPr>
+      </w:pPr>
+      <w:r>
+        <w:rPr>
+          <w:rFonts w:ascii="Arial" w:eastAsia="Times New Roman" w:hAnsi="Arial" w:cs="Times New Roman"/>
+          <w:color w:val="1D1C1D"/>
+          <w:sz w:val="23"/>
+          <w:szCs w:val="23"/>
+          <w:lang w:val="en-US" w:eastAsia="fi-FI"/>
+        </w:rPr>
+        <w:t xml:space="preserve">Create a </w:t>
+      </w:r>
+      <w:proofErr w:type="spellStart"/>
+      <w:r>
+        <w:rPr>
+          <w:rFonts w:ascii="Arial" w:eastAsia="Times New Roman" w:hAnsi="Arial" w:cs="Times New Roman"/>
+          <w:color w:val="1D1C1D"/>
+          <w:sz w:val="23"/>
+          <w:szCs w:val="23"/>
+          <w:lang w:val="en-US" w:eastAsia="fi-FI"/>
+        </w:rPr>
+        <w:t>habbit</w:t>
+      </w:r>
+      <w:proofErr w:type="spellEnd"/>
+      <w:r>
+        <w:rPr>
+          <w:rFonts w:ascii="Arial" w:eastAsia="Times New Roman" w:hAnsi="Arial" w:cs="Times New Roman"/>
+          <w:color w:val="1D1C1D"/>
+          <w:sz w:val="23"/>
+          <w:szCs w:val="23"/>
+          <w:lang w:val="en-US" w:eastAsia="fi-FI"/>
+        </w:rPr>
+        <w:t xml:space="preserve"> of checking </w:t>
+      </w:r>
+      <w:proofErr w:type="spellStart"/>
+      <w:r>
+        <w:rPr>
+          <w:rFonts w:ascii="Arial" w:eastAsia="Times New Roman" w:hAnsi="Arial" w:cs="Times New Roman"/>
+          <w:color w:val="1D1C1D"/>
+          <w:sz w:val="23"/>
+          <w:szCs w:val="23"/>
+          <w:lang w:val="en-US" w:eastAsia="fi-FI"/>
+        </w:rPr>
+        <w:t>calender</w:t>
+      </w:r>
+      <w:proofErr w:type="spellEnd"/>
+    </w:p>
+    <w:p>
+      <w:pPr>
+        <w:shd w:val="clear" w:color="auto" w:fill="FFFFFF"/>
+        <w:rPr>
+          <w:rFonts w:ascii="Arial" w:eastAsia="Times New Roman" w:hAnsi="Arial" w:cs="Times New Roman"/>
+          <w:color w:val="1D1C1D"/>
+          <w:sz w:val="23"/>
+          <w:szCs w:val="23"/>
+          <w:lang w:val="en-US" w:eastAsia="fi-FI"/>
+        </w:rPr>
+      </w:pPr>
+    </w:p>
+    <w:p>
+      <w:pPr>
+        <w:shd w:val="clear" w:color="auto" w:fill="FFFFFF"/>
+        <w:rPr>
+          <w:rFonts w:ascii="Arial" w:eastAsia="Times New Roman" w:hAnsi="Arial" w:cs="Times New Roman"/>
+          <w:color w:val="1D1C1D"/>
+          <w:sz w:val="23"/>
+          <w:szCs w:val="23"/>
+          <w:lang w:val="en-US" w:eastAsia="fi-FI"/>
+        </w:rPr>
+      </w:pPr>
+      <w:r>
+        <w:rPr>
+          <w:rFonts w:ascii="Arial" w:eastAsia="Times New Roman" w:hAnsi="Arial" w:cs="Times New Roman"/>
+          <w:color w:val="1D1C1D"/>
+          <w:sz w:val="23"/>
+          <w:szCs w:val="23"/>
+          <w:lang w:val="en-US" w:eastAsia="fi-FI"/>
+        </w:rPr>
+        <w:t xml:space="preserve">Getting things </w:t>
+      </w:r>
+    </w:p>
+    <w:p>
+      <w:pPr>
+        <w:shd w:val="clear" w:color="auto" w:fill="FFFFFF"/>
+        <w:rPr>
+          <w:rFonts w:ascii="Arial" w:eastAsia="Times New Roman" w:hAnsi="Arial" w:cs="Times New Roman"/>
+          <w:color w:val="1D1C1D"/>
+          <w:sz w:val="23"/>
+          <w:szCs w:val="23"/>
+          <w:lang w:val="en-US" w:eastAsia="fi-FI"/>
+        </w:rPr>
+      </w:pPr>
+    </w:p>
+    <w:p>
+      <w:pPr>
+        <w:shd w:val="clear" w:color="auto" w:fill="FFFFFF"/>
+        <w:rPr>
+          <w:rFonts w:ascii="Arial" w:eastAsia="Times New Roman" w:hAnsi="Arial" w:cs="Times New Roman"/>
+          <w:color w:val="1D1C1D"/>
+          <w:sz w:val="23"/>
+          <w:szCs w:val="23"/>
+          <w:lang w:val="en-US" w:eastAsia="fi-FI"/>
+        </w:rPr>
+      </w:pPr>
+      <w:r>
+        <w:rPr>
+          <w:rFonts w:ascii="Arial" w:eastAsia="Times New Roman" w:hAnsi="Arial" w:cs="Times New Roman"/>
+          <w:color w:val="1D1C1D"/>
+          <w:sz w:val="23"/>
+          <w:szCs w:val="23"/>
+          <w:lang w:val="en-US" w:eastAsia="fi-FI"/>
+        </w:rPr>
+        <w:tab/>
+      </w:r>
+      <w:r>
+        <w:rPr>
+          <w:rFonts w:ascii="Arial" w:eastAsia="Times New Roman" w:hAnsi="Arial" w:cs="Times New Roman"/>
+          <w:color w:val="1D1C1D"/>
+          <w:sz w:val="23"/>
+          <w:szCs w:val="23"/>
+          <w:lang w:val="en-US" w:eastAsia="fi-FI"/>
+        </w:rPr>
+        <w:tab/>
       </w:r>
     </w:p>
     <w:p>
@@ -1240,7 +2377,6 @@
           <w:szCs w:val="23"/>
           <w:lang w:val="en-US" w:eastAsia="fi-FI"/>
         </w:rPr>
-        <w:lastRenderedPageBreak/>
         <w:t xml:space="preserve">Gather relevant information and give suggestions based on the information gathered to improve quality of life. </w:t>
       </w:r>
     </w:p>
@@ -1336,7 +2472,57 @@
           <w:szCs w:val="23"/>
           <w:lang w:val="en-US" w:eastAsia="fi-FI"/>
         </w:rPr>
-        <w:t xml:space="preserve">Stress </w:t>
+        <w:t>Stress</w:t>
+      </w:r>
+      <w:r>
+        <w:rPr>
+          <w:rFonts w:ascii="Arial" w:eastAsia="Times New Roman" w:hAnsi="Arial" w:cs="Times New Roman"/>
+          <w:color w:val="1D1C1D"/>
+          <w:sz w:val="23"/>
+          <w:szCs w:val="23"/>
+          <w:lang w:val="en-US" w:eastAsia="fi-FI"/>
+        </w:rPr>
+        <w:t>,</w:t>
+      </w:r>
+      <w:r>
+        <w:rPr>
+          <w:rFonts w:ascii="Arial" w:eastAsia="Times New Roman" w:hAnsi="Arial" w:cs="Times New Roman"/>
+          <w:color w:val="1D1C1D"/>
+          <w:sz w:val="23"/>
+          <w:szCs w:val="23"/>
+          <w:lang w:val="en-US" w:eastAsia="fi-FI"/>
+        </w:rPr>
+        <w:t xml:space="preserve"> </w:t>
+      </w:r>
+      <w:r>
+        <w:rPr>
+          <w:rFonts w:ascii="Arial" w:eastAsia="Times New Roman" w:hAnsi="Arial" w:cs="Times New Roman"/>
+          <w:color w:val="1D1C1D"/>
+          <w:sz w:val="23"/>
+          <w:szCs w:val="23"/>
+          <w:lang w:val="en-US" w:eastAsia="fi-FI"/>
+        </w:rPr>
+        <w:t>Mood</w:t>
+      </w:r>
+      <w:r>
+        <w:rPr>
+          <w:rFonts w:ascii="Arial" w:eastAsia="Times New Roman" w:hAnsi="Arial" w:cs="Times New Roman"/>
+          <w:color w:val="1D1C1D"/>
+          <w:sz w:val="23"/>
+          <w:szCs w:val="23"/>
+          <w:lang w:val="en-US" w:eastAsia="fi-FI"/>
+        </w:rPr>
+        <w:t xml:space="preserve">, </w:t>
+      </w:r>
+      <w:r>
+        <w:rPr>
+          <w:rFonts w:ascii="Arial" w:eastAsia="Times New Roman" w:hAnsi="Arial" w:cs="Times New Roman"/>
+          <w:color w:val="1D1C1D"/>
+          <w:sz w:val="23"/>
+          <w:szCs w:val="23"/>
+          <w:lang w:val="en-US" w:eastAsia="fi-FI"/>
+        </w:rPr>
+        <w:t>Emotional distress</w:t>
       </w:r>
     </w:p>
     <w:p>
@@ -1363,7 +2549,17 @@
           <w:szCs w:val="23"/>
           <w:lang w:val="en-US" w:eastAsia="fi-FI"/>
         </w:rPr>
-        <w:t>Mood</w:t>
+        <w:t>Motivation</w:t>
+      </w:r>
+      <w:r>
+        <w:rPr>
+          <w:rFonts w:ascii="Arial" w:eastAsia="Times New Roman" w:hAnsi="Arial" w:cs="Times New Roman"/>
+          <w:color w:val="1D1C1D"/>
+          <w:sz w:val="23"/>
+          <w:szCs w:val="23"/>
+          <w:lang w:val="en-US" w:eastAsia="fi-FI"/>
+        </w:rPr>
+        <w:t xml:space="preserve"> and joy</w:t>
       </w:r>
     </w:p>
     <w:p>
@@ -1390,7 +2586,62 @@
           <w:szCs w:val="23"/>
           <w:lang w:val="en-US" w:eastAsia="fi-FI"/>
         </w:rPr>
-        <w:t>Emotional distress</w:t>
+        <w:t xml:space="preserve">Recovering </w:t>
+      </w:r>
+    </w:p>
+    <w:p>
+      <w:pPr>
+        <w:pStyle w:val="Luettelokappale"/>
+        <w:numPr>
+          <w:ilvl w:val="1"/>
+          <w:numId w:val="1"/>
+        </w:numPr>
+        <w:shd w:val="clear" w:color="auto" w:fill="FFFFFF"/>
+        <w:rPr>
+          <w:rFonts w:ascii="Arial" w:eastAsia="Times New Roman" w:hAnsi="Arial" w:cs="Times New Roman"/>
+          <w:color w:val="1D1C1D"/>
+          <w:sz w:val="23"/>
+          <w:szCs w:val="23"/>
+          <w:lang w:val="en-US" w:eastAsia="fi-FI"/>
+        </w:rPr>
+      </w:pPr>
+      <w:r>
+        <w:rPr>
+          <w:rFonts w:ascii="Arial" w:eastAsia="Times New Roman" w:hAnsi="Arial" w:cs="Times New Roman"/>
+          <w:color w:val="1D1C1D"/>
+          <w:sz w:val="23"/>
+          <w:szCs w:val="23"/>
+          <w:lang w:val="en-US" w:eastAsia="fi-FI"/>
+        </w:rPr>
+        <w:lastRenderedPageBreak/>
+        <w:t>Sleep</w:t>
+      </w:r>
+    </w:p>
+    <w:p>
+      <w:pPr>
+        <w:pStyle w:val="Luettelokappale"/>
+        <w:numPr>
+          <w:ilvl w:val="1"/>
+          <w:numId w:val="1"/>
+        </w:numPr>
+        <w:shd w:val="clear" w:color="auto" w:fill="FFFFFF"/>
+        <w:rPr>
+          <w:rFonts w:ascii="Arial" w:eastAsia="Times New Roman" w:hAnsi="Arial" w:cs="Times New Roman"/>
+          <w:color w:val="1D1C1D"/>
+          <w:sz w:val="23"/>
+          <w:szCs w:val="23"/>
+          <w:lang w:val="en-US" w:eastAsia="fi-FI"/>
+        </w:rPr>
+      </w:pPr>
+      <w:r>
+        <w:rPr>
+          <w:rFonts w:ascii="Arial" w:eastAsia="Times New Roman" w:hAnsi="Arial" w:cs="Times New Roman"/>
+          <w:color w:val="1D1C1D"/>
+          <w:sz w:val="23"/>
+          <w:szCs w:val="23"/>
+          <w:lang w:val="en-US" w:eastAsia="fi-FI"/>
+        </w:rPr>
+        <w:t>Relaxation</w:t>
       </w:r>
     </w:p>
     <w:p>
@@ -1417,7 +2668,81 @@
           <w:szCs w:val="23"/>
           <w:lang w:val="en-US" w:eastAsia="fi-FI"/>
         </w:rPr>
-        <w:t>Motivation</w:t>
+        <w:t>Daily routines</w:t>
+      </w:r>
+      <w:r>
+        <w:rPr>
+          <w:rFonts w:ascii="Arial" w:eastAsia="Times New Roman" w:hAnsi="Arial" w:cs="Times New Roman"/>
+          <w:color w:val="1D1C1D"/>
+          <w:sz w:val="23"/>
+          <w:szCs w:val="23"/>
+          <w:lang w:val="en-US" w:eastAsia="fi-FI"/>
+        </w:rPr>
+        <w:t xml:space="preserve"> and c</w:t>
+      </w:r>
+      <w:r>
+        <w:rPr>
+          <w:rFonts w:ascii="Arial" w:eastAsia="Times New Roman" w:hAnsi="Arial" w:cs="Times New Roman"/>
+          <w:color w:val="1D1C1D"/>
+          <w:sz w:val="23"/>
+          <w:szCs w:val="23"/>
+          <w:lang w:val="en-US" w:eastAsia="fi-FI"/>
+        </w:rPr>
+        <w:t xml:space="preserve">hores </w:t>
+      </w:r>
+    </w:p>
+    <w:p>
+      <w:pPr>
+        <w:pStyle w:val="Luettelokappale"/>
+        <w:numPr>
+          <w:ilvl w:val="1"/>
+          <w:numId w:val="1"/>
+        </w:numPr>
+        <w:shd w:val="clear" w:color="auto" w:fill="FFFFFF"/>
+        <w:rPr>
+          <w:rFonts w:ascii="Arial" w:eastAsia="Times New Roman" w:hAnsi="Arial" w:cs="Times New Roman"/>
+          <w:color w:val="1D1C1D"/>
+          <w:sz w:val="23"/>
+          <w:szCs w:val="23"/>
+          <w:lang w:val="en-US" w:eastAsia="fi-FI"/>
+        </w:rPr>
+      </w:pPr>
+      <w:r>
+        <w:rPr>
+          <w:rFonts w:ascii="Arial" w:eastAsia="Times New Roman" w:hAnsi="Arial" w:cs="Times New Roman"/>
+          <w:color w:val="1D1C1D"/>
+          <w:sz w:val="23"/>
+          <w:szCs w:val="23"/>
+          <w:lang w:val="en-US" w:eastAsia="fi-FI"/>
+        </w:rPr>
+        <w:t>Nutrition</w:t>
+      </w:r>
+    </w:p>
+    <w:p>
+      <w:pPr>
+        <w:pStyle w:val="Luettelokappale"/>
+        <w:numPr>
+          <w:ilvl w:val="1"/>
+          <w:numId w:val="1"/>
+        </w:numPr>
+        <w:shd w:val="clear" w:color="auto" w:fill="FFFFFF"/>
+        <w:rPr>
+          <w:rFonts w:ascii="Arial" w:eastAsia="Times New Roman" w:hAnsi="Arial" w:cs="Times New Roman"/>
+          <w:color w:val="1D1C1D"/>
+          <w:sz w:val="23"/>
+          <w:szCs w:val="23"/>
+          <w:lang w:val="en-US" w:eastAsia="fi-FI"/>
+        </w:rPr>
+      </w:pPr>
+      <w:r>
+        <w:rPr>
+          <w:rFonts w:ascii="Arial" w:eastAsia="Times New Roman" w:hAnsi="Arial" w:cs="Times New Roman"/>
+          <w:color w:val="1D1C1D"/>
+          <w:sz w:val="23"/>
+          <w:szCs w:val="23"/>
+          <w:lang w:val="en-US" w:eastAsia="fi-FI"/>
+        </w:rPr>
+        <w:t xml:space="preserve">Chores </w:t>
       </w:r>
     </w:p>
     <w:p>
@@ -1444,7 +2769,17 @@
           <w:szCs w:val="23"/>
           <w:lang w:val="en-US" w:eastAsia="fi-FI"/>
         </w:rPr>
-        <w:t>Sleep</w:t>
+        <w:t>Physical activity</w:t>
+      </w:r>
+      <w:r>
+        <w:rPr>
+          <w:rFonts w:ascii="Arial" w:eastAsia="Times New Roman" w:hAnsi="Arial" w:cs="Times New Roman"/>
+          <w:color w:val="1D1C1D"/>
+          <w:sz w:val="23"/>
+          <w:szCs w:val="23"/>
+          <w:lang w:val="en-US" w:eastAsia="fi-FI"/>
+        </w:rPr>
+        <w:t xml:space="preserve"> and exercise</w:t>
       </w:r>
     </w:p>
     <w:p>
@@ -1471,7 +2806,7 @@
           <w:szCs w:val="23"/>
           <w:lang w:val="en-US" w:eastAsia="fi-FI"/>
         </w:rPr>
-        <w:t>Relaxation</w:t>
+        <w:t xml:space="preserve">Getting things done and concentration </w:t>
       </w:r>
     </w:p>
     <w:p>
@@ -1498,7 +2833,7 @@
           <w:szCs w:val="23"/>
           <w:lang w:val="en-US" w:eastAsia="fi-FI"/>
         </w:rPr>
-        <w:t>Daily routines</w:t>
+        <w:t>Interpersonal relationships</w:t>
       </w:r>
     </w:p>
     <w:p>
@@ -1525,160 +2860,25 @@
           <w:szCs w:val="23"/>
           <w:lang w:val="en-US" w:eastAsia="fi-FI"/>
         </w:rPr>
-        <w:t>Nutrition</w:t>
+        <w:t>Personal economy</w:t>
       </w:r>
     </w:p>
     <w:p>
       <w:pPr>
         <w:pStyle w:val="Luettelokappale"/>
-        <w:numPr>
-          <w:ilvl w:val="0"/>
-          <w:numId w:val="1"/>
-        </w:numPr>
-        <w:shd w:val="clear" w:color="auto" w:fill="FFFFFF"/>
-        <w:rPr>
-          <w:rFonts w:ascii="Arial" w:eastAsia="Times New Roman" w:hAnsi="Arial" w:cs="Times New Roman"/>
-          <w:color w:val="1D1C1D"/>
-          <w:sz w:val="23"/>
-          <w:szCs w:val="23"/>
-          <w:lang w:val="en-US" w:eastAsia="fi-FI"/>
-        </w:rPr>
-      </w:pPr>
-      <w:r>
-        <w:rPr>
-          <w:rFonts w:ascii="Arial" w:eastAsia="Times New Roman" w:hAnsi="Arial" w:cs="Times New Roman"/>
-          <w:color w:val="1D1C1D"/>
-          <w:sz w:val="23"/>
-          <w:szCs w:val="23"/>
-          <w:lang w:val="en-US" w:eastAsia="fi-FI"/>
-        </w:rPr>
-        <w:t>Physical activity</w:t>
-      </w:r>
+        <w:shd w:val="clear" w:color="auto" w:fill="FFFFFF"/>
+        <w:rPr>
+          <w:rFonts w:ascii="Arial" w:eastAsia="Times New Roman" w:hAnsi="Arial" w:cs="Times New Roman"/>
+          <w:color w:val="1D1C1D"/>
+          <w:sz w:val="23"/>
+          <w:szCs w:val="23"/>
+          <w:lang w:val="en-US" w:eastAsia="fi-FI"/>
+        </w:rPr>
+      </w:pPr>
     </w:p>
     <w:p>
       <w:pPr>
         <w:pStyle w:val="Luettelokappale"/>
-        <w:numPr>
-          <w:ilvl w:val="0"/>
-          <w:numId w:val="1"/>
-        </w:numPr>
-        <w:shd w:val="clear" w:color="auto" w:fill="FFFFFF"/>
-        <w:rPr>
-          <w:rFonts w:ascii="Arial" w:eastAsia="Times New Roman" w:hAnsi="Arial" w:cs="Times New Roman"/>
-          <w:color w:val="1D1C1D"/>
-          <w:sz w:val="23"/>
-          <w:szCs w:val="23"/>
-          <w:lang w:val="en-US" w:eastAsia="fi-FI"/>
-        </w:rPr>
-      </w:pPr>
-      <w:r>
-        <w:rPr>
-          <w:rFonts w:ascii="Arial" w:eastAsia="Times New Roman" w:hAnsi="Arial" w:cs="Times New Roman"/>
-          <w:color w:val="1D1C1D"/>
-          <w:sz w:val="23"/>
-          <w:szCs w:val="23"/>
-          <w:lang w:val="en-US" w:eastAsia="fi-FI"/>
-        </w:rPr>
-        <w:t xml:space="preserve">Chores </w:t>
-      </w:r>
-    </w:p>
-    <w:p>
-      <w:pPr>
-        <w:pStyle w:val="Luettelokappale"/>
-        <w:numPr>
-          <w:ilvl w:val="0"/>
-          <w:numId w:val="1"/>
-        </w:numPr>
-        <w:shd w:val="clear" w:color="auto" w:fill="FFFFFF"/>
-        <w:rPr>
-          <w:rFonts w:ascii="Arial" w:eastAsia="Times New Roman" w:hAnsi="Arial" w:cs="Times New Roman"/>
-          <w:color w:val="1D1C1D"/>
-          <w:sz w:val="23"/>
-          <w:szCs w:val="23"/>
-          <w:lang w:val="en-US" w:eastAsia="fi-FI"/>
-        </w:rPr>
-      </w:pPr>
-      <w:r>
-        <w:rPr>
-          <w:rFonts w:ascii="Arial" w:eastAsia="Times New Roman" w:hAnsi="Arial" w:cs="Times New Roman"/>
-          <w:color w:val="1D1C1D"/>
-          <w:sz w:val="23"/>
-          <w:szCs w:val="23"/>
-          <w:lang w:val="en-US" w:eastAsia="fi-FI"/>
-        </w:rPr>
-        <w:t>Work and studying</w:t>
-      </w:r>
-    </w:p>
-    <w:p>
-      <w:pPr>
-        <w:pStyle w:val="Luettelokappale"/>
-        <w:numPr>
-          <w:ilvl w:val="0"/>
-          <w:numId w:val="1"/>
-        </w:numPr>
-        <w:shd w:val="clear" w:color="auto" w:fill="FFFFFF"/>
-        <w:rPr>
-          <w:rFonts w:ascii="Arial" w:eastAsia="Times New Roman" w:hAnsi="Arial" w:cs="Times New Roman"/>
-          <w:color w:val="1D1C1D"/>
-          <w:sz w:val="23"/>
-          <w:szCs w:val="23"/>
-          <w:lang w:val="en-US" w:eastAsia="fi-FI"/>
-        </w:rPr>
-      </w:pPr>
-      <w:r>
-        <w:rPr>
-          <w:rFonts w:ascii="Arial" w:eastAsia="Times New Roman" w:hAnsi="Arial" w:cs="Times New Roman"/>
-          <w:color w:val="1D1C1D"/>
-          <w:sz w:val="23"/>
-          <w:szCs w:val="23"/>
-          <w:lang w:val="en-US" w:eastAsia="fi-FI"/>
-        </w:rPr>
-        <w:t>Interpersonal relationships</w:t>
-      </w:r>
-    </w:p>
-    <w:p>
-      <w:pPr>
-        <w:pStyle w:val="Luettelokappale"/>
-        <w:numPr>
-          <w:ilvl w:val="0"/>
-          <w:numId w:val="1"/>
-        </w:numPr>
-        <w:shd w:val="clear" w:color="auto" w:fill="FFFFFF"/>
-        <w:rPr>
-          <w:rFonts w:ascii="Arial" w:eastAsia="Times New Roman" w:hAnsi="Arial" w:cs="Times New Roman"/>
-          <w:color w:val="1D1C1D"/>
-          <w:sz w:val="23"/>
-          <w:szCs w:val="23"/>
-          <w:lang w:val="en-US" w:eastAsia="fi-FI"/>
-        </w:rPr>
-      </w:pPr>
-      <w:r>
-        <w:rPr>
-          <w:rFonts w:ascii="Arial" w:eastAsia="Times New Roman" w:hAnsi="Arial" w:cs="Times New Roman"/>
-          <w:color w:val="1D1C1D"/>
-          <w:sz w:val="23"/>
-          <w:szCs w:val="23"/>
-          <w:lang w:val="en-US" w:eastAsia="fi-FI"/>
-        </w:rPr>
-        <w:t>Personal economy</w:t>
-      </w:r>
-    </w:p>
-    <w:p>
-      <w:pPr>
-        <w:pStyle w:val="Luettelokappale"/>
-        <w:shd w:val="clear" w:color="auto" w:fill="FFFFFF"/>
-        <w:rPr>
-          <w:rFonts w:ascii="Arial" w:eastAsia="Times New Roman" w:hAnsi="Arial" w:cs="Times New Roman"/>
-          <w:color w:val="1D1C1D"/>
-          <w:sz w:val="23"/>
-          <w:szCs w:val="23"/>
-          <w:lang w:val="en-US" w:eastAsia="fi-FI"/>
-        </w:rPr>
-      </w:pPr>
-    </w:p>
-    <w:p>
-      <w:pPr>
-        <w:pStyle w:val="Luettelokappale"/>
         <w:shd w:val="clear" w:color="auto" w:fill="FFFFFF"/>
         <w:rPr>
           <w:rFonts w:ascii="Arial" w:eastAsia="Times New Roman" w:hAnsi="Arial" w:cs="Times New Roman"/>
@@ -1718,7 +2918,17 @@
           <w:szCs w:val="23"/>
           <w:lang w:val="en-US" w:eastAsia="fi-FI"/>
         </w:rPr>
-        <w:t xml:space="preserve">Excellent – ok – minor problems – major problems (at least two levels for difficulties). If seems too severe, then suggestion also for </w:t>
+        <w:t>Great</w:t>
+      </w:r>
+      <w:r>
+        <w:rPr>
+          <w:rFonts w:ascii="Arial" w:eastAsia="Times New Roman" w:hAnsi="Arial" w:cs="Times New Roman"/>
+          <w:color w:val="1D1C1D"/>
+          <w:sz w:val="23"/>
+          <w:szCs w:val="23"/>
+          <w:lang w:val="en-US" w:eastAsia="fi-FI"/>
+        </w:rPr>
+        <w:t xml:space="preserve"> – ok – minor problems – major problems (at least two levels for difficulties). If seems too severe, then suggestion also for </w:t>
       </w:r>
       <w:r>
         <w:rPr>
@@ -2432,16 +3642,6 @@
           <w:lang w:eastAsia="fi-FI"/>
         </w:rPr>
         <w:br/>
-      </w:r>
-      <w:r>
-        <w:rPr>
-          <w:rFonts w:ascii="Arial" w:eastAsia="Times New Roman" w:hAnsi="Arial" w:cs="Times New Roman"/>
-          <w:color w:val="1D1C1D"/>
-          <w:sz w:val="23"/>
-          <w:szCs w:val="23"/>
-          <w:lang w:eastAsia="fi-FI"/>
-        </w:rPr>
-        <w:lastRenderedPageBreak/>
         <w:t xml:space="preserve">-saavatko ne aikaasi </w:t>
       </w:r>
       <w:proofErr w:type="spellStart"/>
@@ -2619,8 +3819,7 @@
           <w:sz w:val="26"/>
           <w:szCs w:val="26"/>
         </w:rPr>
-        <w:tab/>
-        <w:t>Uupumus</w:t>
+        <w:t>Sosiaaliset suhteet</w:t>
       </w:r>
     </w:p>
     <w:p>
@@ -2641,7 +3840,7 @@
           <w:szCs w:val="26"/>
         </w:rPr>
         <w:tab/>
-        <w:t>Mieliala</w:t>
+        <w:t>Uupumus</w:t>
       </w:r>
     </w:p>
     <w:p>
@@ -2662,7 +3861,7 @@
           <w:szCs w:val="26"/>
         </w:rPr>
         <w:tab/>
-        <w:t>Uni</w:t>
+        <w:t>Mieliala</w:t>
       </w:r>
     </w:p>
     <w:p>
@@ -2682,6 +3881,28 @@
           <w:sz w:val="26"/>
           <w:szCs w:val="26"/>
         </w:rPr>
+        <w:tab/>
+        <w:t>Uni</w:t>
+      </w:r>
+    </w:p>
+    <w:p>
+      <w:pPr>
+        <w:autoSpaceDE w:val="0"/>
+        <w:autoSpaceDN w:val="0"/>
+        <w:adjustRightInd w:val="0"/>
+        <w:rPr>
+          <w:rFonts w:ascii="AppleSystemUIFont" w:hAnsi="AppleSystemUIFont" w:cs="AppleSystemUIFont"/>
+          <w:sz w:val="26"/>
+          <w:szCs w:val="26"/>
+        </w:rPr>
+      </w:pPr>
+      <w:r>
+        <w:rPr>
+          <w:rFonts w:ascii="AppleSystemUIFont" w:hAnsi="AppleSystemUIFont" w:cs="AppleSystemUIFont"/>
+          <w:sz w:val="26"/>
+          <w:szCs w:val="26"/>
+        </w:rPr>
+        <w:lastRenderedPageBreak/>
         <w:tab/>
         <w:t>Ruokailu</w:t>
       </w:r>
@@ -3222,6 +4443,184 @@
     </w:lvl>
   </w:abstractNum>
   <w:abstractNum w:abstractNumId="1" w15:restartNumberingAfterBreak="0">
+    <w:nsid w:val="4D685913"/>
+    <w:multiLevelType w:val="hybridMultilevel"/>
+    <w:tmpl w:val="0778EBD2"/>
+    <w:lvl w:ilvl="0" w:tplc="637E4FDE">
+      <w:start w:val="1"/>
+      <w:numFmt w:val="decimal"/>
+      <w:lvlText w:val="%1."/>
+      <w:lvlJc w:val="left"/>
+      <w:pPr>
+        <w:ind w:left="2960" w:hanging="360"/>
+      </w:pPr>
+      <w:rPr>
+        <w:rFonts w:ascii="Arial" w:eastAsia="Times New Roman" w:hAnsi="Arial" w:cs="Times New Roman"/>
+      </w:rPr>
+    </w:lvl>
+    <w:lvl w:ilvl="1" w:tplc="040B0019">
+      <w:start w:val="1"/>
+      <w:numFmt w:val="lowerLetter"/>
+      <w:lvlText w:val="%2."/>
+      <w:lvlJc w:val="left"/>
+      <w:pPr>
+        <w:ind w:left="3680" w:hanging="360"/>
+      </w:pPr>
+    </w:lvl>
+    <w:lvl w:ilvl="2" w:tplc="040B001B">
+      <w:start w:val="1"/>
+      <w:numFmt w:val="lowerRoman"/>
+      <w:lvlText w:val="%3."/>
+      <w:lvlJc w:val="right"/>
+      <w:pPr>
+        <w:ind w:left="4400" w:hanging="180"/>
+      </w:pPr>
+    </w:lvl>
+    <w:lvl w:ilvl="3" w:tplc="040B000F" w:tentative="1">
+      <w:start w:val="1"/>
+      <w:numFmt w:val="decimal"/>
+      <w:lvlText w:val="%4."/>
+      <w:lvlJc w:val="left"/>
+      <w:pPr>
+        <w:ind w:left="5120" w:hanging="360"/>
+      </w:pPr>
+    </w:lvl>
+    <w:lvl w:ilvl="4" w:tplc="040B0019" w:tentative="1">
+      <w:start w:val="1"/>
+      <w:numFmt w:val="lowerLetter"/>
+      <w:lvlText w:val="%5."/>
+      <w:lvlJc w:val="left"/>
+      <w:pPr>
+        <w:ind w:left="5840" w:hanging="360"/>
+      </w:pPr>
+    </w:lvl>
+    <w:lvl w:ilvl="5" w:tplc="040B001B" w:tentative="1">
+      <w:start w:val="1"/>
+      <w:numFmt w:val="lowerRoman"/>
+      <w:lvlText w:val="%6."/>
+      <w:lvlJc w:val="right"/>
+      <w:pPr>
+        <w:ind w:left="6560" w:hanging="180"/>
+      </w:pPr>
+    </w:lvl>
+    <w:lvl w:ilvl="6" w:tplc="040B000F" w:tentative="1">
+      <w:start w:val="1"/>
+      <w:numFmt w:val="decimal"/>
+      <w:lvlText w:val="%7."/>
+      <w:lvlJc w:val="left"/>
+      <w:pPr>
+        <w:ind w:left="7280" w:hanging="360"/>
+      </w:pPr>
+    </w:lvl>
+    <w:lvl w:ilvl="7" w:tplc="040B0019" w:tentative="1">
+      <w:start w:val="1"/>
+      <w:numFmt w:val="lowerLetter"/>
+      <w:lvlText w:val="%8."/>
+      <w:lvlJc w:val="left"/>
+      <w:pPr>
+        <w:ind w:left="8000" w:hanging="360"/>
+      </w:pPr>
+    </w:lvl>
+    <w:lvl w:ilvl="8" w:tplc="040B001B" w:tentative="1">
+      <w:start w:val="1"/>
+      <w:numFmt w:val="lowerRoman"/>
+      <w:lvlText w:val="%9."/>
+      <w:lvlJc w:val="right"/>
+      <w:pPr>
+        <w:ind w:left="8720" w:hanging="180"/>
+      </w:pPr>
+    </w:lvl>
+  </w:abstractNum>
+  <w:abstractNum w:abstractNumId="2" w15:restartNumberingAfterBreak="0">
+    <w:nsid w:val="6BAC6FEC"/>
+    <w:multiLevelType w:val="hybridMultilevel"/>
+    <w:tmpl w:val="EE32994C"/>
+    <w:lvl w:ilvl="0" w:tplc="79FADEAC">
+      <w:start w:val="1"/>
+      <w:numFmt w:val="lowerLetter"/>
+      <w:lvlText w:val="%1."/>
+      <w:lvlJc w:val="left"/>
+      <w:pPr>
+        <w:ind w:left="1660" w:hanging="360"/>
+      </w:pPr>
+      <w:rPr>
+        <w:rFonts w:hint="default"/>
+      </w:rPr>
+    </w:lvl>
+    <w:lvl w:ilvl="1" w:tplc="040B0019">
+      <w:start w:val="1"/>
+      <w:numFmt w:val="lowerLetter"/>
+      <w:lvlText w:val="%2."/>
+      <w:lvlJc w:val="left"/>
+      <w:pPr>
+        <w:ind w:left="2380" w:hanging="360"/>
+      </w:pPr>
+    </w:lvl>
+    <w:lvl w:ilvl="2" w:tplc="040B001B" w:tentative="1">
+      <w:start w:val="1"/>
+      <w:numFmt w:val="lowerRoman"/>
+      <w:lvlText w:val="%3."/>
+      <w:lvlJc w:val="right"/>
+      <w:pPr>
+        <w:ind w:left="3100" w:hanging="180"/>
+      </w:pPr>
+    </w:lvl>
+    <w:lvl w:ilvl="3" w:tplc="040B000F" w:tentative="1">
+      <w:start w:val="1"/>
+      <w:numFmt w:val="decimal"/>
+      <w:lvlText w:val="%4."/>
+      <w:lvlJc w:val="left"/>
+      <w:pPr>
+        <w:ind w:left="3820" w:hanging="360"/>
+      </w:pPr>
+    </w:lvl>
+    <w:lvl w:ilvl="4" w:tplc="040B0019" w:tentative="1">
+      <w:start w:val="1"/>
+      <w:numFmt w:val="lowerLetter"/>
+      <w:lvlText w:val="%5."/>
+      <w:lvlJc w:val="left"/>
+      <w:pPr>
+        <w:ind w:left="4540" w:hanging="360"/>
+      </w:pPr>
+    </w:lvl>
+    <w:lvl w:ilvl="5" w:tplc="040B001B" w:tentative="1">
+      <w:start w:val="1"/>
+      <w:numFmt w:val="lowerRoman"/>
+      <w:lvlText w:val="%6."/>
+      <w:lvlJc w:val="right"/>
+      <w:pPr>
+        <w:ind w:left="5260" w:hanging="180"/>
+      </w:pPr>
+    </w:lvl>
+    <w:lvl w:ilvl="6" w:tplc="040B000F" w:tentative="1">
+      <w:start w:val="1"/>
+      <w:numFmt w:val="decimal"/>
+      <w:lvlText w:val="%7."/>
+      <w:lvlJc w:val="left"/>
+      <w:pPr>
+        <w:ind w:left="5980" w:hanging="360"/>
+      </w:pPr>
+    </w:lvl>
+    <w:lvl w:ilvl="7" w:tplc="040B0019" w:tentative="1">
+      <w:start w:val="1"/>
+      <w:numFmt w:val="lowerLetter"/>
+      <w:lvlText w:val="%8."/>
+      <w:lvlJc w:val="left"/>
+      <w:pPr>
+        <w:ind w:left="6700" w:hanging="360"/>
+      </w:pPr>
+    </w:lvl>
+    <w:lvl w:ilvl="8" w:tplc="040B001B" w:tentative="1">
+      <w:start w:val="1"/>
+      <w:numFmt w:val="lowerRoman"/>
+      <w:lvlText w:val="%9."/>
+      <w:lvlJc w:val="right"/>
+      <w:pPr>
+        <w:ind w:left="7420" w:hanging="180"/>
+      </w:pPr>
+    </w:lvl>
+  </w:abstractNum>
+  <w:abstractNum w:abstractNumId="3" w15:restartNumberingAfterBreak="0">
     <w:nsid w:val="785537F1"/>
     <w:multiLevelType w:val="hybridMultilevel"/>
     <w:tmpl w:val="421828A6"/>
@@ -3334,10 +4733,16 @@
     </w:lvl>
   </w:abstractNum>
   <w:num w:numId="1" w16cid:durableId="702439168">
-    <w:abstractNumId w:val="1"/>
+    <w:abstractNumId w:val="3"/>
   </w:num>
   <w:num w:numId="2" w16cid:durableId="746071980">
     <w:abstractNumId w:val="0"/>
+  </w:num>
+  <w:num w:numId="3" w16cid:durableId="1082868714">
+    <w:abstractNumId w:val="2"/>
+  </w:num>
+  <w:num w:numId="4" w16cid:durableId="2081977926">
+    <w:abstractNumId w:val="1"/>
   </w:num>
 </w:numbering>
 </file>

</xml_diff>

<commit_message>
lisätty getting things done
</commit_message>
<xml_diff>
--- a/docs/PokeCoach - concept.docx
+++ b/docs/PokeCoach - concept.docx
@@ -922,6 +922,442 @@
     </w:p>
     <w:p>
       <w:pPr>
+        <w:pStyle w:val="Luettelokappale"/>
+        <w:numPr>
+          <w:ilvl w:val="0"/>
+          <w:numId w:val="6"/>
+        </w:numPr>
+        <w:shd w:val="clear" w:color="auto" w:fill="FFFFFF"/>
+        <w:rPr>
+          <w:rFonts w:ascii="Arial" w:eastAsia="Times New Roman" w:hAnsi="Arial" w:cs="Times New Roman"/>
+          <w:color w:val="1D1C1D"/>
+          <w:sz w:val="23"/>
+          <w:szCs w:val="23"/>
+          <w:lang w:val="en-US" w:eastAsia="fi-FI"/>
+        </w:rPr>
+      </w:pPr>
+      <w:r>
+        <w:rPr>
+          <w:rFonts w:ascii="Arial" w:eastAsia="Times New Roman" w:hAnsi="Arial" w:cs="Times New Roman"/>
+          <w:color w:val="1D1C1D"/>
+          <w:sz w:val="23"/>
+          <w:szCs w:val="23"/>
+          <w:lang w:val="en-US" w:eastAsia="fi-FI"/>
+        </w:rPr>
+        <w:t>Questionnaire concerning your wellbeing and things you wish to improve</w:t>
+      </w:r>
+    </w:p>
+    <w:p>
+      <w:pPr>
+        <w:shd w:val="clear" w:color="auto" w:fill="FFFFFF"/>
+        <w:rPr>
+          <w:rFonts w:ascii="Arial" w:eastAsia="Times New Roman" w:hAnsi="Arial" w:cs="Times New Roman"/>
+          <w:color w:val="1D1C1D"/>
+          <w:sz w:val="23"/>
+          <w:szCs w:val="23"/>
+          <w:lang w:val="en-US" w:eastAsia="fi-FI"/>
+        </w:rPr>
+      </w:pPr>
+      <w:r>
+        <w:rPr>
+          <w:rFonts w:ascii="Arial" w:eastAsia="Times New Roman" w:hAnsi="Arial" w:cs="Times New Roman"/>
+          <w:color w:val="1D1C1D"/>
+          <w:sz w:val="23"/>
+          <w:szCs w:val="23"/>
+          <w:lang w:val="en-US" w:eastAsia="fi-FI"/>
+        </w:rPr>
+        <w:t>Relevant aspects:</w:t>
+      </w:r>
+    </w:p>
+    <w:p>
+      <w:pPr>
+        <w:pStyle w:val="Luettelokappale"/>
+        <w:numPr>
+          <w:ilvl w:val="0"/>
+          <w:numId w:val="1"/>
+        </w:numPr>
+        <w:shd w:val="clear" w:color="auto" w:fill="FFFFFF"/>
+        <w:rPr>
+          <w:rFonts w:ascii="Arial" w:eastAsia="Times New Roman" w:hAnsi="Arial" w:cs="Times New Roman"/>
+          <w:color w:val="1D1C1D"/>
+          <w:sz w:val="23"/>
+          <w:szCs w:val="23"/>
+          <w:lang w:val="en-US" w:eastAsia="fi-FI"/>
+        </w:rPr>
+      </w:pPr>
+      <w:r>
+        <w:rPr>
+          <w:rFonts w:ascii="Arial" w:eastAsia="Times New Roman" w:hAnsi="Arial" w:cs="Times New Roman"/>
+          <w:color w:val="1D1C1D"/>
+          <w:sz w:val="23"/>
+          <w:szCs w:val="23"/>
+          <w:lang w:val="en-US" w:eastAsia="fi-FI"/>
+        </w:rPr>
+        <w:t xml:space="preserve">Stress, </w:t>
+      </w:r>
+      <w:r>
+        <w:rPr>
+          <w:rFonts w:ascii="Arial" w:eastAsia="Times New Roman" w:hAnsi="Arial" w:cs="Times New Roman"/>
+          <w:color w:val="1D1C1D"/>
+          <w:sz w:val="23"/>
+          <w:szCs w:val="23"/>
+          <w:lang w:val="en-US" w:eastAsia="fi-FI"/>
+        </w:rPr>
+        <w:t>Mood</w:t>
+      </w:r>
+      <w:r>
+        <w:rPr>
+          <w:rFonts w:ascii="Arial" w:eastAsia="Times New Roman" w:hAnsi="Arial" w:cs="Times New Roman"/>
+          <w:color w:val="1D1C1D"/>
+          <w:sz w:val="23"/>
+          <w:szCs w:val="23"/>
+          <w:lang w:val="en-US" w:eastAsia="fi-FI"/>
+        </w:rPr>
+        <w:t xml:space="preserve">, </w:t>
+      </w:r>
+      <w:r>
+        <w:rPr>
+          <w:rFonts w:ascii="Arial" w:eastAsia="Times New Roman" w:hAnsi="Arial" w:cs="Times New Roman"/>
+          <w:color w:val="1D1C1D"/>
+          <w:sz w:val="23"/>
+          <w:szCs w:val="23"/>
+          <w:lang w:val="en-US" w:eastAsia="fi-FI"/>
+        </w:rPr>
+        <w:t>Emotional distress</w:t>
+      </w:r>
+    </w:p>
+    <w:p>
+      <w:pPr>
+        <w:pStyle w:val="Luettelokappale"/>
+        <w:numPr>
+          <w:ilvl w:val="0"/>
+          <w:numId w:val="1"/>
+        </w:numPr>
+        <w:shd w:val="clear" w:color="auto" w:fill="FFFFFF"/>
+        <w:rPr>
+          <w:rFonts w:ascii="Arial" w:eastAsia="Times New Roman" w:hAnsi="Arial" w:cs="Times New Roman"/>
+          <w:color w:val="1D1C1D"/>
+          <w:sz w:val="23"/>
+          <w:szCs w:val="23"/>
+          <w:lang w:val="en-US" w:eastAsia="fi-FI"/>
+        </w:rPr>
+      </w:pPr>
+      <w:r>
+        <w:rPr>
+          <w:rFonts w:ascii="Arial" w:eastAsia="Times New Roman" w:hAnsi="Arial" w:cs="Times New Roman"/>
+          <w:color w:val="1D1C1D"/>
+          <w:sz w:val="23"/>
+          <w:szCs w:val="23"/>
+          <w:lang w:val="en-US" w:eastAsia="fi-FI"/>
+        </w:rPr>
+        <w:t>Motivation</w:t>
+      </w:r>
+    </w:p>
+    <w:p>
+      <w:pPr>
+        <w:pStyle w:val="Luettelokappale"/>
+        <w:numPr>
+          <w:ilvl w:val="0"/>
+          <w:numId w:val="1"/>
+        </w:numPr>
+        <w:shd w:val="clear" w:color="auto" w:fill="FFFFFF"/>
+        <w:rPr>
+          <w:rFonts w:ascii="Arial" w:eastAsia="Times New Roman" w:hAnsi="Arial" w:cs="Times New Roman"/>
+          <w:color w:val="1D1C1D"/>
+          <w:sz w:val="23"/>
+          <w:szCs w:val="23"/>
+          <w:lang w:val="en-US" w:eastAsia="fi-FI"/>
+        </w:rPr>
+      </w:pPr>
+      <w:r>
+        <w:rPr>
+          <w:rFonts w:ascii="Arial" w:eastAsia="Times New Roman" w:hAnsi="Arial" w:cs="Times New Roman"/>
+          <w:color w:val="1D1C1D"/>
+          <w:sz w:val="23"/>
+          <w:szCs w:val="23"/>
+          <w:lang w:val="en-US" w:eastAsia="fi-FI"/>
+        </w:rPr>
+        <w:t xml:space="preserve">Recovering </w:t>
+      </w:r>
+    </w:p>
+    <w:p>
+      <w:pPr>
+        <w:pStyle w:val="Luettelokappale"/>
+        <w:numPr>
+          <w:ilvl w:val="1"/>
+          <w:numId w:val="1"/>
+        </w:numPr>
+        <w:shd w:val="clear" w:color="auto" w:fill="FFFFFF"/>
+        <w:rPr>
+          <w:rFonts w:ascii="Arial" w:eastAsia="Times New Roman" w:hAnsi="Arial" w:cs="Times New Roman"/>
+          <w:color w:val="1D1C1D"/>
+          <w:sz w:val="23"/>
+          <w:szCs w:val="23"/>
+          <w:lang w:val="en-US" w:eastAsia="fi-FI"/>
+        </w:rPr>
+      </w:pPr>
+      <w:r>
+        <w:rPr>
+          <w:rFonts w:ascii="Arial" w:eastAsia="Times New Roman" w:hAnsi="Arial" w:cs="Times New Roman"/>
+          <w:color w:val="1D1C1D"/>
+          <w:sz w:val="23"/>
+          <w:szCs w:val="23"/>
+          <w:lang w:val="en-US" w:eastAsia="fi-FI"/>
+        </w:rPr>
+        <w:t>Sleep</w:t>
+      </w:r>
+    </w:p>
+    <w:p>
+      <w:pPr>
+        <w:pStyle w:val="Luettelokappale"/>
+        <w:numPr>
+          <w:ilvl w:val="1"/>
+          <w:numId w:val="1"/>
+        </w:numPr>
+        <w:shd w:val="clear" w:color="auto" w:fill="FFFFFF"/>
+        <w:rPr>
+          <w:rFonts w:ascii="Arial" w:eastAsia="Times New Roman" w:hAnsi="Arial" w:cs="Times New Roman"/>
+          <w:color w:val="1D1C1D"/>
+          <w:sz w:val="23"/>
+          <w:szCs w:val="23"/>
+          <w:lang w:val="en-US" w:eastAsia="fi-FI"/>
+        </w:rPr>
+      </w:pPr>
+      <w:r>
+        <w:rPr>
+          <w:rFonts w:ascii="Arial" w:eastAsia="Times New Roman" w:hAnsi="Arial" w:cs="Times New Roman"/>
+          <w:color w:val="1D1C1D"/>
+          <w:sz w:val="23"/>
+          <w:szCs w:val="23"/>
+          <w:lang w:val="en-US" w:eastAsia="fi-FI"/>
+        </w:rPr>
+        <w:t>Relaxation</w:t>
+      </w:r>
+    </w:p>
+    <w:p>
+      <w:pPr>
+        <w:pStyle w:val="Luettelokappale"/>
+        <w:numPr>
+          <w:ilvl w:val="0"/>
+          <w:numId w:val="1"/>
+        </w:numPr>
+        <w:shd w:val="clear" w:color="auto" w:fill="FFFFFF"/>
+        <w:rPr>
+          <w:rFonts w:ascii="Arial" w:eastAsia="Times New Roman" w:hAnsi="Arial" w:cs="Times New Roman"/>
+          <w:color w:val="1D1C1D"/>
+          <w:sz w:val="23"/>
+          <w:szCs w:val="23"/>
+          <w:lang w:val="en-US" w:eastAsia="fi-FI"/>
+        </w:rPr>
+      </w:pPr>
+      <w:r>
+        <w:rPr>
+          <w:rFonts w:ascii="Arial" w:eastAsia="Times New Roman" w:hAnsi="Arial" w:cs="Times New Roman"/>
+          <w:color w:val="1D1C1D"/>
+          <w:sz w:val="23"/>
+          <w:szCs w:val="23"/>
+          <w:lang w:val="en-US" w:eastAsia="fi-FI"/>
+        </w:rPr>
+        <w:t>Time management, d</w:t>
+      </w:r>
+      <w:r>
+        <w:rPr>
+          <w:rFonts w:ascii="Arial" w:eastAsia="Times New Roman" w:hAnsi="Arial" w:cs="Times New Roman"/>
+          <w:color w:val="1D1C1D"/>
+          <w:sz w:val="23"/>
+          <w:szCs w:val="23"/>
+          <w:lang w:val="en-US" w:eastAsia="fi-FI"/>
+        </w:rPr>
+        <w:t>aily routines and c</w:t>
+      </w:r>
+      <w:r>
+        <w:rPr>
+          <w:rFonts w:ascii="Arial" w:eastAsia="Times New Roman" w:hAnsi="Arial" w:cs="Times New Roman"/>
+          <w:color w:val="1D1C1D"/>
+          <w:sz w:val="23"/>
+          <w:szCs w:val="23"/>
+          <w:lang w:val="en-US" w:eastAsia="fi-FI"/>
+        </w:rPr>
+        <w:t xml:space="preserve">hores </w:t>
+      </w:r>
+    </w:p>
+    <w:p>
+      <w:pPr>
+        <w:pStyle w:val="Luettelokappale"/>
+        <w:numPr>
+          <w:ilvl w:val="1"/>
+          <w:numId w:val="1"/>
+        </w:numPr>
+        <w:shd w:val="clear" w:color="auto" w:fill="FFFFFF"/>
+        <w:rPr>
+          <w:rFonts w:ascii="Arial" w:eastAsia="Times New Roman" w:hAnsi="Arial" w:cs="Times New Roman"/>
+          <w:color w:val="1D1C1D"/>
+          <w:sz w:val="23"/>
+          <w:szCs w:val="23"/>
+          <w:lang w:val="en-US" w:eastAsia="fi-FI"/>
+        </w:rPr>
+      </w:pPr>
+      <w:r>
+        <w:rPr>
+          <w:rFonts w:ascii="Arial" w:eastAsia="Times New Roman" w:hAnsi="Arial" w:cs="Times New Roman"/>
+          <w:color w:val="1D1C1D"/>
+          <w:sz w:val="23"/>
+          <w:szCs w:val="23"/>
+          <w:lang w:val="en-US" w:eastAsia="fi-FI"/>
+        </w:rPr>
+        <w:t>Nutrition</w:t>
+      </w:r>
+    </w:p>
+    <w:p>
+      <w:pPr>
+        <w:pStyle w:val="Luettelokappale"/>
+        <w:numPr>
+          <w:ilvl w:val="1"/>
+          <w:numId w:val="1"/>
+        </w:numPr>
+        <w:shd w:val="clear" w:color="auto" w:fill="FFFFFF"/>
+        <w:rPr>
+          <w:rFonts w:ascii="Arial" w:eastAsia="Times New Roman" w:hAnsi="Arial" w:cs="Times New Roman"/>
+          <w:color w:val="1D1C1D"/>
+          <w:sz w:val="23"/>
+          <w:szCs w:val="23"/>
+          <w:lang w:val="en-US" w:eastAsia="fi-FI"/>
+        </w:rPr>
+      </w:pPr>
+      <w:r>
+        <w:rPr>
+          <w:rFonts w:ascii="Arial" w:eastAsia="Times New Roman" w:hAnsi="Arial" w:cs="Times New Roman"/>
+          <w:color w:val="1D1C1D"/>
+          <w:sz w:val="23"/>
+          <w:szCs w:val="23"/>
+          <w:lang w:val="en-US" w:eastAsia="fi-FI"/>
+        </w:rPr>
+        <w:t xml:space="preserve">Chores </w:t>
+      </w:r>
+    </w:p>
+    <w:p>
+      <w:pPr>
+        <w:pStyle w:val="Luettelokappale"/>
+        <w:numPr>
+          <w:ilvl w:val="0"/>
+          <w:numId w:val="1"/>
+        </w:numPr>
+        <w:shd w:val="clear" w:color="auto" w:fill="FFFFFF"/>
+        <w:rPr>
+          <w:rFonts w:ascii="Arial" w:eastAsia="Times New Roman" w:hAnsi="Arial" w:cs="Times New Roman"/>
+          <w:color w:val="1D1C1D"/>
+          <w:sz w:val="23"/>
+          <w:szCs w:val="23"/>
+          <w:lang w:val="en-US" w:eastAsia="fi-FI"/>
+        </w:rPr>
+      </w:pPr>
+      <w:r>
+        <w:rPr>
+          <w:rFonts w:ascii="Arial" w:eastAsia="Times New Roman" w:hAnsi="Arial" w:cs="Times New Roman"/>
+          <w:color w:val="1D1C1D"/>
+          <w:sz w:val="23"/>
+          <w:szCs w:val="23"/>
+          <w:lang w:val="en-US" w:eastAsia="fi-FI"/>
+        </w:rPr>
+        <w:t>Physical activity and exercise</w:t>
+      </w:r>
+    </w:p>
+    <w:p>
+      <w:pPr>
+        <w:pStyle w:val="Luettelokappale"/>
+        <w:numPr>
+          <w:ilvl w:val="0"/>
+          <w:numId w:val="1"/>
+        </w:numPr>
+        <w:shd w:val="clear" w:color="auto" w:fill="FFFFFF"/>
+        <w:rPr>
+          <w:rFonts w:ascii="Arial" w:eastAsia="Times New Roman" w:hAnsi="Arial" w:cs="Times New Roman"/>
+          <w:color w:val="1D1C1D"/>
+          <w:sz w:val="23"/>
+          <w:szCs w:val="23"/>
+          <w:lang w:val="en-US" w:eastAsia="fi-FI"/>
+        </w:rPr>
+      </w:pPr>
+      <w:r>
+        <w:rPr>
+          <w:rFonts w:ascii="Arial" w:eastAsia="Times New Roman" w:hAnsi="Arial" w:cs="Times New Roman"/>
+          <w:color w:val="1D1C1D"/>
+          <w:sz w:val="23"/>
+          <w:szCs w:val="23"/>
+          <w:lang w:val="en-US" w:eastAsia="fi-FI"/>
+        </w:rPr>
+        <w:t xml:space="preserve">Getting things done and concentration </w:t>
+      </w:r>
+    </w:p>
+    <w:p>
+      <w:pPr>
+        <w:pStyle w:val="Luettelokappale"/>
+        <w:numPr>
+          <w:ilvl w:val="0"/>
+          <w:numId w:val="1"/>
+        </w:numPr>
+        <w:shd w:val="clear" w:color="auto" w:fill="FFFFFF"/>
+        <w:rPr>
+          <w:rFonts w:ascii="Arial" w:eastAsia="Times New Roman" w:hAnsi="Arial" w:cs="Times New Roman"/>
+          <w:color w:val="1D1C1D"/>
+          <w:sz w:val="23"/>
+          <w:szCs w:val="23"/>
+          <w:lang w:val="en-US" w:eastAsia="fi-FI"/>
+        </w:rPr>
+      </w:pPr>
+      <w:r>
+        <w:rPr>
+          <w:rFonts w:ascii="Arial" w:eastAsia="Times New Roman" w:hAnsi="Arial" w:cs="Times New Roman"/>
+          <w:color w:val="1D1C1D"/>
+          <w:sz w:val="23"/>
+          <w:szCs w:val="23"/>
+          <w:lang w:val="en-US" w:eastAsia="fi-FI"/>
+        </w:rPr>
+        <w:lastRenderedPageBreak/>
+        <w:t>Interpersonal relationships</w:t>
+      </w:r>
+    </w:p>
+    <w:p>
+      <w:pPr>
+        <w:pStyle w:val="Luettelokappale"/>
+        <w:numPr>
+          <w:ilvl w:val="0"/>
+          <w:numId w:val="1"/>
+        </w:numPr>
+        <w:shd w:val="clear" w:color="auto" w:fill="FFFFFF"/>
+        <w:rPr>
+          <w:rFonts w:ascii="Arial" w:eastAsia="Times New Roman" w:hAnsi="Arial" w:cs="Times New Roman"/>
+          <w:color w:val="1D1C1D"/>
+          <w:sz w:val="23"/>
+          <w:szCs w:val="23"/>
+          <w:lang w:val="en-US" w:eastAsia="fi-FI"/>
+        </w:rPr>
+      </w:pPr>
+      <w:r>
+        <w:rPr>
+          <w:rFonts w:ascii="Arial" w:eastAsia="Times New Roman" w:hAnsi="Arial" w:cs="Times New Roman"/>
+          <w:color w:val="1D1C1D"/>
+          <w:sz w:val="23"/>
+          <w:szCs w:val="23"/>
+          <w:lang w:val="en-US" w:eastAsia="fi-FI"/>
+        </w:rPr>
+        <w:t>Personal economy</w:t>
+      </w:r>
+    </w:p>
+    <w:p>
+      <w:pPr>
+        <w:shd w:val="clear" w:color="auto" w:fill="FFFFFF"/>
+        <w:rPr>
+          <w:rFonts w:ascii="Arial" w:eastAsia="Times New Roman" w:hAnsi="Arial" w:cs="Times New Roman"/>
+          <w:color w:val="1D1C1D"/>
+          <w:sz w:val="23"/>
+          <w:szCs w:val="23"/>
+          <w:lang w:val="en-US" w:eastAsia="fi-FI"/>
+        </w:rPr>
+      </w:pPr>
+    </w:p>
+    <w:p>
+      <w:pPr>
         <w:shd w:val="clear" w:color="auto" w:fill="FFFFFF"/>
         <w:rPr>
           <w:rFonts w:ascii="Arial" w:eastAsia="Times New Roman" w:hAnsi="Arial" w:cs="Times New Roman"/>
@@ -1203,7 +1639,27 @@
           <w:szCs w:val="23"/>
           <w:lang w:val="en-US" w:eastAsia="fi-FI"/>
         </w:rPr>
-        <w:t xml:space="preserve">If time perception or estimation is difficult, includes a process for </w:t>
+        <w:t xml:space="preserve">If time perception or estimation is difficult, </w:t>
+      </w:r>
+      <w:r>
+        <w:rPr>
+          <w:rFonts w:ascii="Arial" w:eastAsia="Times New Roman" w:hAnsi="Arial" w:cs="Times New Roman"/>
+          <w:color w:val="1D1C1D"/>
+          <w:sz w:val="23"/>
+          <w:szCs w:val="23"/>
+          <w:lang w:val="en-US" w:eastAsia="fi-FI"/>
+        </w:rPr>
+        <w:t>suggests</w:t>
+      </w:r>
+      <w:r>
+        <w:rPr>
+          <w:rFonts w:ascii="Arial" w:eastAsia="Times New Roman" w:hAnsi="Arial" w:cs="Times New Roman"/>
+          <w:color w:val="1D1C1D"/>
+          <w:sz w:val="23"/>
+          <w:szCs w:val="23"/>
+          <w:lang w:val="en-US" w:eastAsia="fi-FI"/>
+        </w:rPr>
+        <w:t xml:space="preserve"> </w:t>
       </w:r>
       <w:proofErr w:type="gramStart"/>
       <w:r>
@@ -1252,7 +1708,6 @@
           <w:szCs w:val="23"/>
           <w:lang w:val="en-US" w:eastAsia="fi-FI"/>
         </w:rPr>
-        <w:lastRenderedPageBreak/>
         <w:t xml:space="preserve">Support in prioritization </w:t>
       </w:r>
     </w:p>
@@ -1837,19 +2292,57 @@
     </w:p>
     <w:p>
       <w:pPr>
-        <w:shd w:val="clear" w:color="auto" w:fill="FFFFFF"/>
-        <w:rPr>
-          <w:rFonts w:ascii="Arial" w:eastAsia="Times New Roman" w:hAnsi="Arial" w:cs="Times New Roman"/>
-          <w:color w:val="1D1C1D"/>
-          <w:sz w:val="23"/>
-          <w:szCs w:val="23"/>
-          <w:lang w:val="en-US" w:eastAsia="fi-FI"/>
-        </w:rPr>
-      </w:pPr>
-    </w:p>
-    <w:p>
-      <w:pPr>
-        <w:shd w:val="clear" w:color="auto" w:fill="FFFFFF"/>
+        <w:pStyle w:val="Luettelokappale"/>
+        <w:numPr>
+          <w:ilvl w:val="0"/>
+          <w:numId w:val="4"/>
+        </w:numPr>
+        <w:shd w:val="clear" w:color="auto" w:fill="FFFFFF"/>
+        <w:rPr>
+          <w:rFonts w:ascii="Arial" w:eastAsia="Times New Roman" w:hAnsi="Arial" w:cs="Times New Roman"/>
+          <w:color w:val="1D1C1D"/>
+          <w:sz w:val="23"/>
+          <w:szCs w:val="23"/>
+          <w:lang w:val="en-US" w:eastAsia="fi-FI"/>
+        </w:rPr>
+      </w:pPr>
+      <w:r>
+        <w:rPr>
+          <w:rFonts w:ascii="Arial" w:eastAsia="Times New Roman" w:hAnsi="Arial" w:cs="Times New Roman"/>
+          <w:color w:val="1D1C1D"/>
+          <w:sz w:val="23"/>
+          <w:szCs w:val="23"/>
+          <w:lang w:val="en-US" w:eastAsia="fi-FI"/>
+        </w:rPr>
+        <w:t>Regular evaluation and adjustments</w:t>
+      </w:r>
+      <w:r>
+        <w:rPr>
+          <w:rFonts w:ascii="Arial" w:eastAsia="Times New Roman" w:hAnsi="Arial" w:cs="Times New Roman"/>
+          <w:color w:val="1D1C1D"/>
+          <w:sz w:val="23"/>
+          <w:szCs w:val="23"/>
+          <w:lang w:val="en-US" w:eastAsia="fi-FI"/>
+        </w:rPr>
+        <w:br/>
+      </w:r>
+    </w:p>
+    <w:p>
+      <w:pPr>
+        <w:shd w:val="clear" w:color="auto" w:fill="FFFFFF"/>
+        <w:rPr>
+          <w:rFonts w:ascii="Arial" w:eastAsia="Times New Roman" w:hAnsi="Arial" w:cs="Times New Roman"/>
+          <w:color w:val="1D1C1D"/>
+          <w:sz w:val="23"/>
+          <w:szCs w:val="23"/>
+          <w:lang w:val="en-US" w:eastAsia="fi-FI"/>
+        </w:rPr>
+      </w:pPr>
+    </w:p>
+    <w:p>
+      <w:pPr>
+        <w:shd w:val="clear" w:color="auto" w:fill="FFFFFF"/>
+        <w:ind w:left="1304"/>
         <w:rPr>
           <w:rFonts w:ascii="Arial" w:eastAsia="Times New Roman" w:hAnsi="Arial" w:cs="Times New Roman"/>
           <w:color w:val="1D1C1D"/>
@@ -1867,6 +2360,1281 @@
           <w:lang w:val="en-US" w:eastAsia="fi-FI"/>
         </w:rPr>
         <w:t xml:space="preserve">Getting things </w:t>
+      </w:r>
+      <w:r>
+        <w:rPr>
+          <w:rFonts w:ascii="Arial" w:eastAsia="Times New Roman" w:hAnsi="Arial" w:cs="Times New Roman"/>
+          <w:color w:val="1D1C1D"/>
+          <w:sz w:val="23"/>
+          <w:szCs w:val="23"/>
+          <w:lang w:val="en-US" w:eastAsia="fi-FI"/>
+        </w:rPr>
+        <w:t xml:space="preserve">done </w:t>
+      </w:r>
+      <w:r>
+        <w:rPr>
+          <w:rFonts w:ascii="Arial" w:eastAsia="Times New Roman" w:hAnsi="Arial" w:cs="Times New Roman"/>
+          <w:color w:val="1D1C1D"/>
+          <w:sz w:val="23"/>
+          <w:szCs w:val="23"/>
+          <w:lang w:val="en-US" w:eastAsia="fi-FI"/>
+        </w:rPr>
+        <w:t>and concentration</w:t>
+      </w:r>
+      <w:r>
+        <w:rPr>
+          <w:rFonts w:ascii="Arial" w:eastAsia="Times New Roman" w:hAnsi="Arial" w:cs="Times New Roman"/>
+          <w:color w:val="1D1C1D"/>
+          <w:sz w:val="23"/>
+          <w:szCs w:val="23"/>
+          <w:lang w:val="en-US" w:eastAsia="fi-FI"/>
+        </w:rPr>
+        <w:t>– (important overlap with time management)</w:t>
+      </w:r>
+    </w:p>
+    <w:p>
+      <w:pPr>
+        <w:pStyle w:val="Luettelokappale"/>
+        <w:numPr>
+          <w:ilvl w:val="0"/>
+          <w:numId w:val="5"/>
+        </w:numPr>
+        <w:shd w:val="clear" w:color="auto" w:fill="FFFFFF"/>
+        <w:rPr>
+          <w:rFonts w:ascii="Arial" w:eastAsia="Times New Roman" w:hAnsi="Arial" w:cs="Times New Roman"/>
+          <w:color w:val="1D1C1D"/>
+          <w:sz w:val="23"/>
+          <w:szCs w:val="23"/>
+          <w:lang w:val="en-US" w:eastAsia="fi-FI"/>
+        </w:rPr>
+      </w:pPr>
+      <w:r>
+        <w:rPr>
+          <w:rFonts w:ascii="Arial" w:eastAsia="Times New Roman" w:hAnsi="Arial" w:cs="Times New Roman"/>
+          <w:color w:val="1D1C1D"/>
+          <w:sz w:val="23"/>
+          <w:szCs w:val="23"/>
+          <w:lang w:val="en-US" w:eastAsia="fi-FI"/>
+        </w:rPr>
+        <w:t>Motivation</w:t>
+      </w:r>
+    </w:p>
+    <w:p>
+      <w:pPr>
+        <w:pStyle w:val="Luettelokappale"/>
+        <w:numPr>
+          <w:ilvl w:val="1"/>
+          <w:numId w:val="5"/>
+        </w:numPr>
+        <w:shd w:val="clear" w:color="auto" w:fill="FFFFFF"/>
+        <w:rPr>
+          <w:rFonts w:ascii="Arial" w:eastAsia="Times New Roman" w:hAnsi="Arial" w:cs="Times New Roman"/>
+          <w:color w:val="1D1C1D"/>
+          <w:sz w:val="23"/>
+          <w:szCs w:val="23"/>
+          <w:lang w:val="en-US" w:eastAsia="fi-FI"/>
+        </w:rPr>
+      </w:pPr>
+      <w:r>
+        <w:rPr>
+          <w:rFonts w:ascii="Arial" w:eastAsia="Times New Roman" w:hAnsi="Arial" w:cs="Times New Roman"/>
+          <w:color w:val="1D1C1D"/>
+          <w:sz w:val="23"/>
+          <w:szCs w:val="23"/>
+          <w:lang w:val="en-US" w:eastAsia="fi-FI"/>
+        </w:rPr>
+        <w:t xml:space="preserve">Deciding of goals – what is the thing that I </w:t>
+      </w:r>
+      <w:proofErr w:type="gramStart"/>
+      <w:r>
+        <w:rPr>
+          <w:rFonts w:ascii="Arial" w:eastAsia="Times New Roman" w:hAnsi="Arial" w:cs="Times New Roman"/>
+          <w:color w:val="1D1C1D"/>
+          <w:sz w:val="23"/>
+          <w:szCs w:val="23"/>
+          <w:lang w:val="en-US" w:eastAsia="fi-FI"/>
+        </w:rPr>
+        <w:t>actually want</w:t>
+      </w:r>
+      <w:proofErr w:type="gramEnd"/>
+      <w:r>
+        <w:rPr>
+          <w:rFonts w:ascii="Arial" w:eastAsia="Times New Roman" w:hAnsi="Arial" w:cs="Times New Roman"/>
+          <w:color w:val="1D1C1D"/>
+          <w:sz w:val="23"/>
+          <w:szCs w:val="23"/>
+          <w:lang w:val="en-US" w:eastAsia="fi-FI"/>
+        </w:rPr>
+        <w:t xml:space="preserve"> – the motivating goal behind the tasks.</w:t>
+      </w:r>
+    </w:p>
+    <w:p>
+      <w:pPr>
+        <w:pStyle w:val="Luettelokappale"/>
+        <w:numPr>
+          <w:ilvl w:val="1"/>
+          <w:numId w:val="5"/>
+        </w:numPr>
+        <w:shd w:val="clear" w:color="auto" w:fill="FFFFFF"/>
+        <w:rPr>
+          <w:rFonts w:ascii="Arial" w:eastAsia="Times New Roman" w:hAnsi="Arial" w:cs="Times New Roman"/>
+          <w:color w:val="1D1C1D"/>
+          <w:sz w:val="23"/>
+          <w:szCs w:val="23"/>
+          <w:lang w:val="en-US" w:eastAsia="fi-FI"/>
+        </w:rPr>
+      </w:pPr>
+      <w:r>
+        <w:rPr>
+          <w:rFonts w:ascii="Arial" w:eastAsia="Times New Roman" w:hAnsi="Arial" w:cs="Times New Roman"/>
+          <w:color w:val="1D1C1D"/>
+          <w:sz w:val="23"/>
+          <w:szCs w:val="23"/>
+          <w:lang w:val="en-US" w:eastAsia="fi-FI"/>
+        </w:rPr>
+        <w:t>Intermediate goals on way to primary goal</w:t>
+      </w:r>
+    </w:p>
+    <w:p>
+      <w:pPr>
+        <w:pStyle w:val="Luettelokappale"/>
+        <w:numPr>
+          <w:ilvl w:val="1"/>
+          <w:numId w:val="5"/>
+        </w:numPr>
+        <w:shd w:val="clear" w:color="auto" w:fill="FFFFFF"/>
+        <w:rPr>
+          <w:rFonts w:ascii="Arial" w:eastAsia="Times New Roman" w:hAnsi="Arial" w:cs="Times New Roman"/>
+          <w:color w:val="1D1C1D"/>
+          <w:sz w:val="23"/>
+          <w:szCs w:val="23"/>
+          <w:lang w:val="en-US" w:eastAsia="fi-FI"/>
+        </w:rPr>
+      </w:pPr>
+      <w:r>
+        <w:rPr>
+          <w:rFonts w:ascii="Arial" w:eastAsia="Times New Roman" w:hAnsi="Arial" w:cs="Times New Roman"/>
+          <w:color w:val="1D1C1D"/>
+          <w:sz w:val="23"/>
+          <w:szCs w:val="23"/>
+          <w:lang w:val="en-US" w:eastAsia="fi-FI"/>
+        </w:rPr>
+        <w:t>Tracking of progress</w:t>
+      </w:r>
+    </w:p>
+    <w:p>
+      <w:pPr>
+        <w:pStyle w:val="Luettelokappale"/>
+        <w:numPr>
+          <w:ilvl w:val="0"/>
+          <w:numId w:val="5"/>
+        </w:numPr>
+        <w:shd w:val="clear" w:color="auto" w:fill="FFFFFF"/>
+        <w:rPr>
+          <w:rFonts w:ascii="Arial" w:eastAsia="Times New Roman" w:hAnsi="Arial" w:cs="Times New Roman"/>
+          <w:color w:val="1D1C1D"/>
+          <w:sz w:val="23"/>
+          <w:szCs w:val="23"/>
+          <w:lang w:val="en-US" w:eastAsia="fi-FI"/>
+        </w:rPr>
+      </w:pPr>
+      <w:r>
+        <w:rPr>
+          <w:rFonts w:ascii="Arial" w:eastAsia="Times New Roman" w:hAnsi="Arial" w:cs="Times New Roman"/>
+          <w:color w:val="1D1C1D"/>
+          <w:sz w:val="23"/>
+          <w:szCs w:val="23"/>
+          <w:lang w:val="en-US" w:eastAsia="fi-FI"/>
+        </w:rPr>
+        <w:t xml:space="preserve">Support in prioritization </w:t>
+      </w:r>
+    </w:p>
+    <w:p>
+      <w:pPr>
+        <w:pStyle w:val="Luettelokappale"/>
+        <w:numPr>
+          <w:ilvl w:val="1"/>
+          <w:numId w:val="5"/>
+        </w:numPr>
+        <w:shd w:val="clear" w:color="auto" w:fill="FFFFFF"/>
+        <w:rPr>
+          <w:rFonts w:ascii="Arial" w:eastAsia="Times New Roman" w:hAnsi="Arial" w:cs="Times New Roman"/>
+          <w:color w:val="1D1C1D"/>
+          <w:sz w:val="23"/>
+          <w:szCs w:val="23"/>
+          <w:lang w:val="en-US" w:eastAsia="fi-FI"/>
+        </w:rPr>
+      </w:pPr>
+      <w:r>
+        <w:rPr>
+          <w:rFonts w:ascii="Arial" w:eastAsia="Times New Roman" w:hAnsi="Arial" w:cs="Times New Roman"/>
+          <w:color w:val="1D1C1D"/>
+          <w:sz w:val="23"/>
+          <w:szCs w:val="23"/>
+          <w:lang w:val="en-US" w:eastAsia="fi-FI"/>
+        </w:rPr>
+        <w:t>Create time for priorities first.</w:t>
+      </w:r>
+    </w:p>
+    <w:p>
+      <w:pPr>
+        <w:pStyle w:val="Luettelokappale"/>
+        <w:numPr>
+          <w:ilvl w:val="1"/>
+          <w:numId w:val="5"/>
+        </w:numPr>
+        <w:shd w:val="clear" w:color="auto" w:fill="FFFFFF"/>
+        <w:rPr>
+          <w:rFonts w:ascii="Arial" w:eastAsia="Times New Roman" w:hAnsi="Arial" w:cs="Times New Roman"/>
+          <w:color w:val="1D1C1D"/>
+          <w:sz w:val="23"/>
+          <w:szCs w:val="23"/>
+          <w:lang w:val="en-US" w:eastAsia="fi-FI"/>
+        </w:rPr>
+      </w:pPr>
+      <w:r>
+        <w:rPr>
+          <w:rFonts w:ascii="Arial" w:eastAsia="Times New Roman" w:hAnsi="Arial" w:cs="Times New Roman"/>
+          <w:color w:val="1D1C1D"/>
+          <w:sz w:val="23"/>
+          <w:szCs w:val="23"/>
+          <w:lang w:val="en-US" w:eastAsia="fi-FI"/>
+        </w:rPr>
+        <w:t>(</w:t>
+      </w:r>
+      <w:r>
+        <w:rPr>
+          <w:rFonts w:ascii="Arial" w:eastAsia="Times New Roman" w:hAnsi="Arial" w:cs="Times New Roman"/>
+          <w:color w:val="1D1C1D"/>
+          <w:sz w:val="23"/>
+          <w:szCs w:val="23"/>
+          <w:lang w:val="en-US" w:eastAsia="fi-FI"/>
+        </w:rPr>
+        <w:t>Support getting priorities done</w:t>
+      </w:r>
+      <w:r>
+        <w:rPr>
+          <w:rFonts w:ascii="Arial" w:eastAsia="Times New Roman" w:hAnsi="Arial" w:cs="Times New Roman"/>
+          <w:color w:val="1D1C1D"/>
+          <w:sz w:val="23"/>
+          <w:szCs w:val="23"/>
+          <w:lang w:val="en-US" w:eastAsia="fi-FI"/>
+        </w:rPr>
+        <w:t>)</w:t>
+      </w:r>
+      <w:r>
+        <w:rPr>
+          <w:rFonts w:ascii="Arial" w:eastAsia="Times New Roman" w:hAnsi="Arial" w:cs="Times New Roman"/>
+          <w:color w:val="1D1C1D"/>
+          <w:sz w:val="23"/>
+          <w:szCs w:val="23"/>
+          <w:lang w:val="en-US" w:eastAsia="fi-FI"/>
+        </w:rPr>
+        <w:t xml:space="preserve"> </w:t>
+      </w:r>
+    </w:p>
+    <w:p>
+      <w:pPr>
+        <w:pStyle w:val="Luettelokappale"/>
+        <w:numPr>
+          <w:ilvl w:val="2"/>
+          <w:numId w:val="5"/>
+        </w:numPr>
+        <w:shd w:val="clear" w:color="auto" w:fill="FFFFFF"/>
+        <w:rPr>
+          <w:rFonts w:ascii="Arial" w:eastAsia="Times New Roman" w:hAnsi="Arial" w:cs="Times New Roman"/>
+          <w:color w:val="1D1C1D"/>
+          <w:sz w:val="23"/>
+          <w:szCs w:val="23"/>
+          <w:lang w:val="en-US" w:eastAsia="fi-FI"/>
+        </w:rPr>
+      </w:pPr>
+      <w:r>
+        <w:rPr>
+          <w:rFonts w:ascii="Arial" w:eastAsia="Times New Roman" w:hAnsi="Arial" w:cs="Times New Roman"/>
+          <w:color w:val="1D1C1D"/>
+          <w:sz w:val="23"/>
+          <w:szCs w:val="23"/>
+          <w:lang w:val="en-US" w:eastAsia="fi-FI"/>
+        </w:rPr>
+        <w:t>When is your prime time – that is, when is the most likely for you to get the thing done.</w:t>
+      </w:r>
+      <w:r>
+        <w:rPr>
+          <w:rFonts w:ascii="Arial" w:eastAsia="Times New Roman" w:hAnsi="Arial" w:cs="Times New Roman"/>
+          <w:color w:val="1D1C1D"/>
+          <w:sz w:val="23"/>
+          <w:szCs w:val="23"/>
+          <w:lang w:val="en-US" w:eastAsia="fi-FI"/>
+        </w:rPr>
+        <w:t xml:space="preserve"> Be realistic.</w:t>
+      </w:r>
+      <w:r>
+        <w:rPr>
+          <w:rFonts w:ascii="Arial" w:eastAsia="Times New Roman" w:hAnsi="Arial" w:cs="Times New Roman"/>
+          <w:color w:val="1D1C1D"/>
+          <w:sz w:val="23"/>
+          <w:szCs w:val="23"/>
+          <w:lang w:val="en-US" w:eastAsia="fi-FI"/>
+        </w:rPr>
+        <w:t xml:space="preserve"> </w:t>
+      </w:r>
+    </w:p>
+    <w:p>
+      <w:pPr>
+        <w:pStyle w:val="Luettelokappale"/>
+        <w:numPr>
+          <w:ilvl w:val="0"/>
+          <w:numId w:val="5"/>
+        </w:numPr>
+        <w:shd w:val="clear" w:color="auto" w:fill="FFFFFF"/>
+        <w:rPr>
+          <w:rFonts w:ascii="Arial" w:eastAsia="Times New Roman" w:hAnsi="Arial" w:cs="Times New Roman"/>
+          <w:color w:val="1D1C1D"/>
+          <w:sz w:val="23"/>
+          <w:szCs w:val="23"/>
+          <w:lang w:val="en-US" w:eastAsia="fi-FI"/>
+        </w:rPr>
+      </w:pPr>
+      <w:r>
+        <w:rPr>
+          <w:rFonts w:ascii="Arial" w:eastAsia="Times New Roman" w:hAnsi="Arial" w:cs="Times New Roman"/>
+          <w:color w:val="1D1C1D"/>
+          <w:sz w:val="23"/>
+          <w:szCs w:val="23"/>
+          <w:lang w:val="en-US" w:eastAsia="fi-FI"/>
+        </w:rPr>
+        <w:lastRenderedPageBreak/>
+        <w:t xml:space="preserve">Make a plan of when, where and how long </w:t>
+      </w:r>
+      <w:proofErr w:type="gramStart"/>
+      <w:r>
+        <w:rPr>
+          <w:rFonts w:ascii="Arial" w:eastAsia="Times New Roman" w:hAnsi="Arial" w:cs="Times New Roman"/>
+          <w:color w:val="1D1C1D"/>
+          <w:sz w:val="23"/>
+          <w:szCs w:val="23"/>
+          <w:lang w:val="en-US" w:eastAsia="fi-FI"/>
+        </w:rPr>
+        <w:t>will you</w:t>
+      </w:r>
+      <w:proofErr w:type="gramEnd"/>
+      <w:r>
+        <w:rPr>
+          <w:rFonts w:ascii="Arial" w:eastAsia="Times New Roman" w:hAnsi="Arial" w:cs="Times New Roman"/>
+          <w:color w:val="1D1C1D"/>
+          <w:sz w:val="23"/>
+          <w:szCs w:val="23"/>
+          <w:lang w:val="en-US" w:eastAsia="fi-FI"/>
+        </w:rPr>
+        <w:t xml:space="preserve"> do the task – deadlines (real and artificial)</w:t>
+      </w:r>
+    </w:p>
+    <w:p>
+      <w:pPr>
+        <w:pStyle w:val="Luettelokappale"/>
+        <w:numPr>
+          <w:ilvl w:val="1"/>
+          <w:numId w:val="5"/>
+        </w:numPr>
+        <w:shd w:val="clear" w:color="auto" w:fill="FFFFFF"/>
+        <w:rPr>
+          <w:rFonts w:ascii="Arial" w:eastAsia="Times New Roman" w:hAnsi="Arial" w:cs="Times New Roman"/>
+          <w:color w:val="1D1C1D"/>
+          <w:sz w:val="23"/>
+          <w:szCs w:val="23"/>
+          <w:lang w:val="en-US" w:eastAsia="fi-FI"/>
+        </w:rPr>
+      </w:pPr>
+      <w:r>
+        <w:rPr>
+          <w:rFonts w:ascii="Arial" w:eastAsia="Times New Roman" w:hAnsi="Arial" w:cs="Times New Roman"/>
+          <w:color w:val="1D1C1D"/>
+          <w:sz w:val="23"/>
+          <w:szCs w:val="23"/>
+          <w:lang w:val="en-US" w:eastAsia="fi-FI"/>
+        </w:rPr>
+        <w:t>create a suitable environment</w:t>
+      </w:r>
+    </w:p>
+    <w:p>
+      <w:pPr>
+        <w:pStyle w:val="Luettelokappale"/>
+        <w:numPr>
+          <w:ilvl w:val="1"/>
+          <w:numId w:val="5"/>
+        </w:numPr>
+        <w:shd w:val="clear" w:color="auto" w:fill="FFFFFF"/>
+        <w:rPr>
+          <w:rFonts w:ascii="Arial" w:eastAsia="Times New Roman" w:hAnsi="Arial" w:cs="Times New Roman"/>
+          <w:color w:val="1D1C1D"/>
+          <w:sz w:val="23"/>
+          <w:szCs w:val="23"/>
+          <w:lang w:val="en-US" w:eastAsia="fi-FI"/>
+        </w:rPr>
+      </w:pPr>
+      <w:r>
+        <w:rPr>
+          <w:rFonts w:ascii="Arial" w:eastAsia="Times New Roman" w:hAnsi="Arial" w:cs="Times New Roman"/>
+          <w:color w:val="1D1C1D"/>
+          <w:sz w:val="23"/>
+          <w:szCs w:val="23"/>
+          <w:lang w:val="en-US" w:eastAsia="fi-FI"/>
+        </w:rPr>
+        <w:t>remove distractions</w:t>
+      </w:r>
+    </w:p>
+    <w:p>
+      <w:pPr>
+        <w:pStyle w:val="Luettelokappale"/>
+        <w:numPr>
+          <w:ilvl w:val="0"/>
+          <w:numId w:val="5"/>
+        </w:numPr>
+        <w:shd w:val="clear" w:color="auto" w:fill="FFFFFF"/>
+        <w:rPr>
+          <w:rFonts w:ascii="Arial" w:eastAsia="Times New Roman" w:hAnsi="Arial" w:cs="Times New Roman"/>
+          <w:color w:val="1D1C1D"/>
+          <w:sz w:val="23"/>
+          <w:szCs w:val="23"/>
+          <w:lang w:val="en-US" w:eastAsia="fi-FI"/>
+        </w:rPr>
+      </w:pPr>
+      <w:r>
+        <w:rPr>
+          <w:rFonts w:ascii="Arial" w:eastAsia="Times New Roman" w:hAnsi="Arial" w:cs="Times New Roman"/>
+          <w:color w:val="1D1C1D"/>
+          <w:sz w:val="23"/>
+          <w:szCs w:val="23"/>
+          <w:lang w:val="en-US" w:eastAsia="fi-FI"/>
+        </w:rPr>
+        <w:t>Help in getting started (suggestions)</w:t>
+      </w:r>
+    </w:p>
+    <w:p>
+      <w:pPr>
+        <w:pStyle w:val="Luettelokappale"/>
+        <w:numPr>
+          <w:ilvl w:val="1"/>
+          <w:numId w:val="5"/>
+        </w:numPr>
+        <w:shd w:val="clear" w:color="auto" w:fill="FFFFFF"/>
+        <w:rPr>
+          <w:rFonts w:ascii="Arial" w:eastAsia="Times New Roman" w:hAnsi="Arial" w:cs="Times New Roman"/>
+          <w:color w:val="1D1C1D"/>
+          <w:sz w:val="23"/>
+          <w:szCs w:val="23"/>
+          <w:lang w:val="en-US" w:eastAsia="fi-FI"/>
+        </w:rPr>
+      </w:pPr>
+      <w:r>
+        <w:rPr>
+          <w:rFonts w:ascii="Arial" w:eastAsia="Times New Roman" w:hAnsi="Arial" w:cs="Times New Roman"/>
+          <w:color w:val="1D1C1D"/>
+          <w:sz w:val="23"/>
+          <w:szCs w:val="23"/>
+          <w:lang w:val="en-US" w:eastAsia="fi-FI"/>
+        </w:rPr>
+        <w:t>Pomodoro like pacer with adjustable work/break ratios</w:t>
+      </w:r>
+    </w:p>
+    <w:p>
+      <w:pPr>
+        <w:pStyle w:val="Luettelokappale"/>
+        <w:numPr>
+          <w:ilvl w:val="2"/>
+          <w:numId w:val="5"/>
+        </w:numPr>
+        <w:shd w:val="clear" w:color="auto" w:fill="FFFFFF"/>
+        <w:rPr>
+          <w:rFonts w:ascii="Arial" w:eastAsia="Times New Roman" w:hAnsi="Arial" w:cs="Times New Roman"/>
+          <w:color w:val="1D1C1D"/>
+          <w:sz w:val="23"/>
+          <w:szCs w:val="23"/>
+          <w:lang w:val="en-US" w:eastAsia="fi-FI"/>
+        </w:rPr>
+      </w:pPr>
+      <w:r>
+        <w:rPr>
+          <w:rFonts w:ascii="Arial" w:eastAsia="Times New Roman" w:hAnsi="Arial" w:cs="Times New Roman"/>
+          <w:color w:val="1D1C1D"/>
+          <w:sz w:val="23"/>
+          <w:szCs w:val="23"/>
+          <w:lang w:val="en-US" w:eastAsia="fi-FI"/>
+        </w:rPr>
+        <w:t>Very short starting goal if difficulties in starting</w:t>
+      </w:r>
+    </w:p>
+    <w:p>
+      <w:pPr>
+        <w:pStyle w:val="Luettelokappale"/>
+        <w:numPr>
+          <w:ilvl w:val="2"/>
+          <w:numId w:val="5"/>
+        </w:numPr>
+        <w:shd w:val="clear" w:color="auto" w:fill="FFFFFF"/>
+        <w:rPr>
+          <w:rFonts w:ascii="Arial" w:eastAsia="Times New Roman" w:hAnsi="Arial" w:cs="Times New Roman"/>
+          <w:color w:val="1D1C1D"/>
+          <w:sz w:val="23"/>
+          <w:szCs w:val="23"/>
+          <w:lang w:val="en-US" w:eastAsia="fi-FI"/>
+        </w:rPr>
+      </w:pPr>
+      <w:r>
+        <w:rPr>
+          <w:rFonts w:ascii="Arial" w:eastAsia="Times New Roman" w:hAnsi="Arial" w:cs="Times New Roman"/>
+          <w:color w:val="1D1C1D"/>
+          <w:sz w:val="23"/>
+          <w:szCs w:val="23"/>
+          <w:lang w:val="en-US" w:eastAsia="fi-FI"/>
+        </w:rPr>
+        <w:t>Check how long you can concentrate</w:t>
+      </w:r>
+      <w:r>
+        <w:rPr>
+          <w:rFonts w:ascii="Arial" w:eastAsia="Times New Roman" w:hAnsi="Arial" w:cs="Times New Roman"/>
+          <w:color w:val="1D1C1D"/>
+          <w:sz w:val="23"/>
+          <w:szCs w:val="23"/>
+          <w:lang w:val="en-US" w:eastAsia="fi-FI"/>
+        </w:rPr>
+        <w:t xml:space="preserve"> if difficulties with timer and breaks</w:t>
+      </w:r>
+    </w:p>
+    <w:p>
+      <w:pPr>
+        <w:pStyle w:val="Luettelokappale"/>
+        <w:numPr>
+          <w:ilvl w:val="1"/>
+          <w:numId w:val="5"/>
+        </w:numPr>
+        <w:shd w:val="clear" w:color="auto" w:fill="FFFFFF"/>
+        <w:rPr>
+          <w:rFonts w:ascii="Arial" w:eastAsia="Times New Roman" w:hAnsi="Arial" w:cs="Times New Roman"/>
+          <w:color w:val="1D1C1D"/>
+          <w:sz w:val="23"/>
+          <w:szCs w:val="23"/>
+          <w:lang w:val="en-US" w:eastAsia="fi-FI"/>
+        </w:rPr>
+      </w:pPr>
+      <w:r>
+        <w:rPr>
+          <w:rFonts w:ascii="Arial" w:eastAsia="Times New Roman" w:hAnsi="Arial" w:cs="Times New Roman"/>
+          <w:color w:val="1D1C1D"/>
+          <w:sz w:val="23"/>
+          <w:szCs w:val="23"/>
+          <w:lang w:val="en-US" w:eastAsia="fi-FI"/>
+        </w:rPr>
+        <w:t xml:space="preserve">Breaking task into smaller </w:t>
+      </w:r>
+      <w:r>
+        <w:rPr>
+          <w:rFonts w:ascii="Arial" w:eastAsia="Times New Roman" w:hAnsi="Arial" w:cs="Times New Roman"/>
+          <w:color w:val="1D1C1D"/>
+          <w:sz w:val="23"/>
+          <w:szCs w:val="23"/>
+          <w:lang w:val="en-US" w:eastAsia="fi-FI"/>
+        </w:rPr>
+        <w:t>parts</w:t>
+      </w:r>
+    </w:p>
+    <w:p>
+      <w:pPr>
+        <w:pStyle w:val="Luettelokappale"/>
+        <w:numPr>
+          <w:ilvl w:val="1"/>
+          <w:numId w:val="5"/>
+        </w:numPr>
+        <w:shd w:val="clear" w:color="auto" w:fill="FFFFFF"/>
+        <w:rPr>
+          <w:rFonts w:ascii="Arial" w:eastAsia="Times New Roman" w:hAnsi="Arial" w:cs="Times New Roman"/>
+          <w:color w:val="1D1C1D"/>
+          <w:sz w:val="23"/>
+          <w:szCs w:val="23"/>
+          <w:lang w:val="en-US" w:eastAsia="fi-FI"/>
+        </w:rPr>
+      </w:pPr>
+      <w:r>
+        <w:rPr>
+          <w:rFonts w:ascii="Arial" w:eastAsia="Times New Roman" w:hAnsi="Arial" w:cs="Times New Roman"/>
+          <w:color w:val="1D1C1D"/>
+          <w:sz w:val="23"/>
+          <w:szCs w:val="23"/>
+          <w:lang w:val="en-US" w:eastAsia="fi-FI"/>
+        </w:rPr>
+        <w:t xml:space="preserve">Start with easiest </w:t>
+      </w:r>
+      <w:r>
+        <w:rPr>
+          <w:rFonts w:ascii="Arial" w:eastAsia="Times New Roman" w:hAnsi="Arial" w:cs="Times New Roman"/>
+          <w:color w:val="1D1C1D"/>
+          <w:sz w:val="23"/>
+          <w:szCs w:val="23"/>
+          <w:lang w:val="en-US" w:eastAsia="fi-FI"/>
+        </w:rPr>
+        <w:t>bit</w:t>
+      </w:r>
+    </w:p>
+    <w:p>
+      <w:pPr>
+        <w:pStyle w:val="Luettelokappale"/>
+        <w:numPr>
+          <w:ilvl w:val="0"/>
+          <w:numId w:val="5"/>
+        </w:numPr>
+        <w:shd w:val="clear" w:color="auto" w:fill="FFFFFF"/>
+        <w:rPr>
+          <w:rFonts w:ascii="Arial" w:eastAsia="Times New Roman" w:hAnsi="Arial" w:cs="Times New Roman"/>
+          <w:color w:val="1D1C1D"/>
+          <w:sz w:val="23"/>
+          <w:szCs w:val="23"/>
+          <w:lang w:val="en-US" w:eastAsia="fi-FI"/>
+        </w:rPr>
+      </w:pPr>
+      <w:r>
+        <w:rPr>
+          <w:rFonts w:ascii="Arial" w:eastAsia="Times New Roman" w:hAnsi="Arial" w:cs="Times New Roman"/>
+          <w:color w:val="1D1C1D"/>
+          <w:sz w:val="23"/>
+          <w:szCs w:val="23"/>
+          <w:lang w:val="en-US" w:eastAsia="fi-FI"/>
+        </w:rPr>
+        <w:t>Memory support and motivational tools</w:t>
+      </w:r>
+      <w:r>
+        <w:rPr>
+          <w:rFonts w:ascii="Arial" w:eastAsia="Times New Roman" w:hAnsi="Arial" w:cs="Times New Roman"/>
+          <w:color w:val="1D1C1D"/>
+          <w:sz w:val="23"/>
+          <w:szCs w:val="23"/>
+          <w:lang w:val="en-US" w:eastAsia="fi-FI"/>
+        </w:rPr>
+        <w:t xml:space="preserve">  </w:t>
+      </w:r>
+    </w:p>
+    <w:p>
+      <w:pPr>
+        <w:pStyle w:val="Luettelokappale"/>
+        <w:numPr>
+          <w:ilvl w:val="1"/>
+          <w:numId w:val="4"/>
+        </w:numPr>
+        <w:shd w:val="clear" w:color="auto" w:fill="FFFFFF"/>
+        <w:rPr>
+          <w:rFonts w:ascii="Arial" w:eastAsia="Times New Roman" w:hAnsi="Arial" w:cs="Times New Roman"/>
+          <w:color w:val="1D1C1D"/>
+          <w:sz w:val="23"/>
+          <w:szCs w:val="23"/>
+          <w:lang w:val="en-US" w:eastAsia="fi-FI"/>
+        </w:rPr>
+      </w:pPr>
+      <w:r>
+        <w:rPr>
+          <w:rFonts w:ascii="Arial" w:eastAsia="Times New Roman" w:hAnsi="Arial" w:cs="Times New Roman"/>
+          <w:color w:val="1D1C1D"/>
+          <w:sz w:val="23"/>
+          <w:szCs w:val="23"/>
+          <w:lang w:val="en-US" w:eastAsia="fi-FI"/>
+        </w:rPr>
+        <w:t>(</w:t>
+      </w:r>
+      <w:r>
+        <w:rPr>
+          <w:rFonts w:ascii="Arial" w:eastAsia="Times New Roman" w:hAnsi="Arial" w:cs="Times New Roman"/>
+          <w:color w:val="1D1C1D"/>
+          <w:sz w:val="23"/>
+          <w:szCs w:val="23"/>
+          <w:lang w:val="en-US" w:eastAsia="fi-FI"/>
+        </w:rPr>
+        <w:t>Personal priorities should be present in schedule for wellbeing</w:t>
+      </w:r>
+    </w:p>
+    <w:p>
+      <w:pPr>
+        <w:pStyle w:val="Luettelokappale"/>
+        <w:numPr>
+          <w:ilvl w:val="2"/>
+          <w:numId w:val="4"/>
+        </w:numPr>
+        <w:shd w:val="clear" w:color="auto" w:fill="FFFFFF"/>
+        <w:rPr>
+          <w:rFonts w:ascii="Arial" w:eastAsia="Times New Roman" w:hAnsi="Arial" w:cs="Times New Roman"/>
+          <w:color w:val="1D1C1D"/>
+          <w:sz w:val="23"/>
+          <w:szCs w:val="23"/>
+          <w:lang w:val="en-US" w:eastAsia="fi-FI"/>
+        </w:rPr>
+      </w:pPr>
+      <w:proofErr w:type="gramStart"/>
+      <w:r>
+        <w:rPr>
+          <w:rFonts w:ascii="Arial" w:eastAsia="Times New Roman" w:hAnsi="Arial" w:cs="Times New Roman"/>
+          <w:color w:val="1D1C1D"/>
+          <w:sz w:val="23"/>
+          <w:szCs w:val="23"/>
+          <w:lang w:val="en-US" w:eastAsia="fi-FI"/>
+        </w:rPr>
+        <w:t>Also</w:t>
+      </w:r>
+      <w:proofErr w:type="gramEnd"/>
+      <w:r>
+        <w:rPr>
+          <w:rFonts w:ascii="Arial" w:eastAsia="Times New Roman" w:hAnsi="Arial" w:cs="Times New Roman"/>
+          <w:color w:val="1D1C1D"/>
+          <w:sz w:val="23"/>
+          <w:szCs w:val="23"/>
+          <w:lang w:val="en-US" w:eastAsia="fi-FI"/>
+        </w:rPr>
+        <w:t xml:space="preserve"> a separate optional process for value based prioritization</w:t>
+      </w:r>
+      <w:r>
+        <w:rPr>
+          <w:rFonts w:ascii="Arial" w:eastAsia="Times New Roman" w:hAnsi="Arial" w:cs="Times New Roman"/>
+          <w:color w:val="1D1C1D"/>
+          <w:sz w:val="23"/>
+          <w:szCs w:val="23"/>
+          <w:lang w:val="en-US" w:eastAsia="fi-FI"/>
+        </w:rPr>
+        <w:t>)</w:t>
+      </w:r>
+    </w:p>
+    <w:p>
+      <w:pPr>
+        <w:pStyle w:val="Luettelokappale"/>
+        <w:numPr>
+          <w:ilvl w:val="1"/>
+          <w:numId w:val="5"/>
+        </w:numPr>
+        <w:shd w:val="clear" w:color="auto" w:fill="FFFFFF"/>
+        <w:rPr>
+          <w:rFonts w:ascii="Arial" w:eastAsia="Times New Roman" w:hAnsi="Arial" w:cs="Times New Roman"/>
+          <w:color w:val="1D1C1D"/>
+          <w:sz w:val="23"/>
+          <w:szCs w:val="23"/>
+          <w:lang w:val="en-US" w:eastAsia="fi-FI"/>
+        </w:rPr>
+      </w:pPr>
+      <w:r>
+        <w:rPr>
+          <w:rFonts w:ascii="Arial" w:eastAsia="Times New Roman" w:hAnsi="Arial" w:cs="Times New Roman"/>
+          <w:color w:val="1D1C1D"/>
+          <w:sz w:val="23"/>
+          <w:szCs w:val="23"/>
+          <w:lang w:val="en-US" w:eastAsia="fi-FI"/>
+        </w:rPr>
+        <w:t>Reminders (adjustable levels of intensity)</w:t>
+      </w:r>
+    </w:p>
+    <w:p>
+      <w:pPr>
+        <w:pStyle w:val="Luettelokappale"/>
+        <w:numPr>
+          <w:ilvl w:val="2"/>
+          <w:numId w:val="5"/>
+        </w:numPr>
+        <w:shd w:val="clear" w:color="auto" w:fill="FFFFFF"/>
+        <w:rPr>
+          <w:rFonts w:ascii="Arial" w:eastAsia="Times New Roman" w:hAnsi="Arial" w:cs="Times New Roman"/>
+          <w:color w:val="1D1C1D"/>
+          <w:sz w:val="23"/>
+          <w:szCs w:val="23"/>
+          <w:lang w:val="en-US" w:eastAsia="fi-FI"/>
+        </w:rPr>
+      </w:pPr>
+      <w:r>
+        <w:rPr>
+          <w:rFonts w:ascii="Arial" w:eastAsia="Times New Roman" w:hAnsi="Arial" w:cs="Times New Roman"/>
+          <w:color w:val="1D1C1D"/>
+          <w:sz w:val="23"/>
+          <w:szCs w:val="23"/>
+          <w:lang w:val="en-US" w:eastAsia="fi-FI"/>
+        </w:rPr>
+        <w:t>Now-reminder</w:t>
+      </w:r>
+    </w:p>
+    <w:p>
+      <w:pPr>
+        <w:pStyle w:val="Luettelokappale"/>
+        <w:numPr>
+          <w:ilvl w:val="2"/>
+          <w:numId w:val="5"/>
+        </w:numPr>
+        <w:shd w:val="clear" w:color="auto" w:fill="FFFFFF"/>
+        <w:rPr>
+          <w:rFonts w:ascii="Arial" w:eastAsia="Times New Roman" w:hAnsi="Arial" w:cs="Times New Roman"/>
+          <w:color w:val="1D1C1D"/>
+          <w:sz w:val="23"/>
+          <w:szCs w:val="23"/>
+          <w:lang w:val="en-US" w:eastAsia="fi-FI"/>
+        </w:rPr>
+      </w:pPr>
+      <w:r>
+        <w:rPr>
+          <w:rFonts w:ascii="Arial" w:eastAsia="Times New Roman" w:hAnsi="Arial" w:cs="Times New Roman"/>
+          <w:color w:val="1D1C1D"/>
+          <w:sz w:val="23"/>
+          <w:szCs w:val="23"/>
+          <w:lang w:val="en-US" w:eastAsia="fi-FI"/>
+        </w:rPr>
+        <w:t xml:space="preserve">In ten </w:t>
+      </w:r>
+      <w:proofErr w:type="gramStart"/>
+      <w:r>
+        <w:rPr>
+          <w:rFonts w:ascii="Arial" w:eastAsia="Times New Roman" w:hAnsi="Arial" w:cs="Times New Roman"/>
+          <w:color w:val="1D1C1D"/>
+          <w:sz w:val="23"/>
+          <w:szCs w:val="23"/>
+          <w:lang w:val="en-US" w:eastAsia="fi-FI"/>
+        </w:rPr>
+        <w:t>minutes</w:t>
+      </w:r>
+      <w:proofErr w:type="gramEnd"/>
+      <w:r>
+        <w:rPr>
+          <w:rFonts w:ascii="Arial" w:eastAsia="Times New Roman" w:hAnsi="Arial" w:cs="Times New Roman"/>
+          <w:color w:val="1D1C1D"/>
+          <w:sz w:val="23"/>
+          <w:szCs w:val="23"/>
+          <w:lang w:val="en-US" w:eastAsia="fi-FI"/>
+        </w:rPr>
+        <w:t xml:space="preserve"> reminder</w:t>
+      </w:r>
+    </w:p>
+    <w:p>
+      <w:pPr>
+        <w:pStyle w:val="Luettelokappale"/>
+        <w:numPr>
+          <w:ilvl w:val="2"/>
+          <w:numId w:val="5"/>
+        </w:numPr>
+        <w:shd w:val="clear" w:color="auto" w:fill="FFFFFF"/>
+        <w:rPr>
+          <w:rFonts w:ascii="Arial" w:eastAsia="Times New Roman" w:hAnsi="Arial" w:cs="Times New Roman"/>
+          <w:color w:val="1D1C1D"/>
+          <w:sz w:val="23"/>
+          <w:szCs w:val="23"/>
+          <w:lang w:val="en-US" w:eastAsia="fi-FI"/>
+        </w:rPr>
+      </w:pPr>
+      <w:r>
+        <w:rPr>
+          <w:rFonts w:ascii="Arial" w:eastAsia="Times New Roman" w:hAnsi="Arial" w:cs="Times New Roman"/>
+          <w:color w:val="1D1C1D"/>
+          <w:sz w:val="23"/>
+          <w:szCs w:val="23"/>
+          <w:lang w:val="en-US" w:eastAsia="fi-FI"/>
+        </w:rPr>
+        <w:t xml:space="preserve">In one </w:t>
+      </w:r>
+      <w:proofErr w:type="gramStart"/>
+      <w:r>
+        <w:rPr>
+          <w:rFonts w:ascii="Arial" w:eastAsia="Times New Roman" w:hAnsi="Arial" w:cs="Times New Roman"/>
+          <w:color w:val="1D1C1D"/>
+          <w:sz w:val="23"/>
+          <w:szCs w:val="23"/>
+          <w:lang w:val="en-US" w:eastAsia="fi-FI"/>
+        </w:rPr>
+        <w:t>hour</w:t>
+      </w:r>
+      <w:proofErr w:type="gramEnd"/>
+      <w:r>
+        <w:rPr>
+          <w:rFonts w:ascii="Arial" w:eastAsia="Times New Roman" w:hAnsi="Arial" w:cs="Times New Roman"/>
+          <w:color w:val="1D1C1D"/>
+          <w:sz w:val="23"/>
+          <w:szCs w:val="23"/>
+          <w:lang w:val="en-US" w:eastAsia="fi-FI"/>
+        </w:rPr>
+        <w:t xml:space="preserve"> reminder</w:t>
+      </w:r>
+    </w:p>
+    <w:p>
+      <w:pPr>
+        <w:pStyle w:val="Luettelokappale"/>
+        <w:numPr>
+          <w:ilvl w:val="2"/>
+          <w:numId w:val="5"/>
+        </w:numPr>
+        <w:shd w:val="clear" w:color="auto" w:fill="FFFFFF"/>
+        <w:rPr>
+          <w:rFonts w:ascii="Arial" w:eastAsia="Times New Roman" w:hAnsi="Arial" w:cs="Times New Roman"/>
+          <w:color w:val="1D1C1D"/>
+          <w:sz w:val="23"/>
+          <w:szCs w:val="23"/>
+          <w:lang w:val="en-US" w:eastAsia="fi-FI"/>
+        </w:rPr>
+      </w:pPr>
+      <w:r>
+        <w:rPr>
+          <w:rFonts w:ascii="Arial" w:eastAsia="Times New Roman" w:hAnsi="Arial" w:cs="Times New Roman"/>
+          <w:color w:val="1D1C1D"/>
+          <w:sz w:val="23"/>
+          <w:szCs w:val="23"/>
+          <w:lang w:val="en-US" w:eastAsia="fi-FI"/>
+        </w:rPr>
+        <w:t>Check your days schedule</w:t>
+      </w:r>
+    </w:p>
+    <w:p>
+      <w:pPr>
+        <w:pStyle w:val="Luettelokappale"/>
+        <w:numPr>
+          <w:ilvl w:val="2"/>
+          <w:numId w:val="5"/>
+        </w:numPr>
+        <w:shd w:val="clear" w:color="auto" w:fill="FFFFFF"/>
+        <w:rPr>
+          <w:rFonts w:ascii="Arial" w:eastAsia="Times New Roman" w:hAnsi="Arial" w:cs="Times New Roman"/>
+          <w:color w:val="1D1C1D"/>
+          <w:sz w:val="23"/>
+          <w:szCs w:val="23"/>
+          <w:lang w:val="en-US" w:eastAsia="fi-FI"/>
+        </w:rPr>
+      </w:pPr>
+      <w:r>
+        <w:rPr>
+          <w:rFonts w:ascii="Arial" w:eastAsia="Times New Roman" w:hAnsi="Arial" w:cs="Times New Roman"/>
+          <w:color w:val="1D1C1D"/>
+          <w:sz w:val="23"/>
+          <w:szCs w:val="23"/>
+          <w:lang w:val="en-US" w:eastAsia="fi-FI"/>
+        </w:rPr>
+        <w:t>Check your week</w:t>
+      </w:r>
+    </w:p>
+    <w:p>
+      <w:pPr>
+        <w:pStyle w:val="Luettelokappale"/>
+        <w:numPr>
+          <w:ilvl w:val="1"/>
+          <w:numId w:val="5"/>
+        </w:numPr>
+        <w:shd w:val="clear" w:color="auto" w:fill="FFFFFF"/>
+        <w:rPr>
+          <w:rFonts w:ascii="Arial" w:eastAsia="Times New Roman" w:hAnsi="Arial" w:cs="Times New Roman"/>
+          <w:color w:val="1D1C1D"/>
+          <w:sz w:val="23"/>
+          <w:szCs w:val="23"/>
+          <w:lang w:val="en-US" w:eastAsia="fi-FI"/>
+        </w:rPr>
+      </w:pPr>
+      <w:r>
+        <w:rPr>
+          <w:rFonts w:ascii="Arial" w:eastAsia="Times New Roman" w:hAnsi="Arial" w:cs="Times New Roman"/>
+          <w:color w:val="1D1C1D"/>
+          <w:sz w:val="23"/>
+          <w:szCs w:val="23"/>
+          <w:lang w:val="en-US" w:eastAsia="fi-FI"/>
+        </w:rPr>
+        <w:t xml:space="preserve">Countdowns </w:t>
+      </w:r>
+    </w:p>
+    <w:p>
+      <w:pPr>
+        <w:pStyle w:val="Luettelokappale"/>
+        <w:numPr>
+          <w:ilvl w:val="2"/>
+          <w:numId w:val="5"/>
+        </w:numPr>
+        <w:shd w:val="clear" w:color="auto" w:fill="FFFFFF"/>
+        <w:rPr>
+          <w:rFonts w:ascii="Arial" w:eastAsia="Times New Roman" w:hAnsi="Arial" w:cs="Times New Roman"/>
+          <w:color w:val="1D1C1D"/>
+          <w:sz w:val="23"/>
+          <w:szCs w:val="23"/>
+          <w:lang w:val="en-US" w:eastAsia="fi-FI"/>
+        </w:rPr>
+      </w:pPr>
+      <w:r>
+        <w:rPr>
+          <w:rFonts w:ascii="Arial" w:eastAsia="Times New Roman" w:hAnsi="Arial" w:cs="Times New Roman"/>
+          <w:color w:val="1D1C1D"/>
+          <w:sz w:val="23"/>
+          <w:szCs w:val="23"/>
+          <w:lang w:val="en-US" w:eastAsia="fi-FI"/>
+        </w:rPr>
+        <w:t xml:space="preserve">Until deadline </w:t>
+      </w:r>
+    </w:p>
+    <w:p>
+      <w:pPr>
+        <w:pStyle w:val="Luettelokappale"/>
+        <w:numPr>
+          <w:ilvl w:val="2"/>
+          <w:numId w:val="5"/>
+        </w:numPr>
+        <w:shd w:val="clear" w:color="auto" w:fill="FFFFFF"/>
+        <w:rPr>
+          <w:rFonts w:ascii="Arial" w:eastAsia="Times New Roman" w:hAnsi="Arial" w:cs="Times New Roman"/>
+          <w:color w:val="1D1C1D"/>
+          <w:sz w:val="23"/>
+          <w:szCs w:val="23"/>
+          <w:lang w:val="en-US" w:eastAsia="fi-FI"/>
+        </w:rPr>
+      </w:pPr>
+      <w:r>
+        <w:rPr>
+          <w:rFonts w:ascii="Arial" w:eastAsia="Times New Roman" w:hAnsi="Arial" w:cs="Times New Roman"/>
+          <w:color w:val="1D1C1D"/>
+          <w:sz w:val="23"/>
+          <w:szCs w:val="23"/>
+          <w:lang w:val="en-US" w:eastAsia="fi-FI"/>
+        </w:rPr>
+        <w:t>Until break</w:t>
+      </w:r>
+    </w:p>
+    <w:p>
+      <w:pPr>
+        <w:pStyle w:val="Luettelokappale"/>
+        <w:numPr>
+          <w:ilvl w:val="2"/>
+          <w:numId w:val="5"/>
+        </w:numPr>
+        <w:shd w:val="clear" w:color="auto" w:fill="FFFFFF"/>
+        <w:rPr>
+          <w:rFonts w:ascii="Arial" w:eastAsia="Times New Roman" w:hAnsi="Arial" w:cs="Times New Roman"/>
+          <w:color w:val="1D1C1D"/>
+          <w:sz w:val="23"/>
+          <w:szCs w:val="23"/>
+          <w:lang w:val="en-US" w:eastAsia="fi-FI"/>
+        </w:rPr>
+      </w:pPr>
+      <w:r>
+        <w:rPr>
+          <w:rFonts w:ascii="Arial" w:eastAsia="Times New Roman" w:hAnsi="Arial" w:cs="Times New Roman"/>
+          <w:color w:val="1D1C1D"/>
+          <w:sz w:val="23"/>
+          <w:szCs w:val="23"/>
+          <w:lang w:val="en-US" w:eastAsia="fi-FI"/>
+        </w:rPr>
+        <w:t>Until price</w:t>
+      </w:r>
+    </w:p>
+    <w:p>
+      <w:pPr>
+        <w:pStyle w:val="Luettelokappale"/>
+        <w:numPr>
+          <w:ilvl w:val="1"/>
+          <w:numId w:val="5"/>
+        </w:numPr>
+        <w:shd w:val="clear" w:color="auto" w:fill="FFFFFF"/>
+        <w:rPr>
+          <w:rFonts w:ascii="Arial" w:eastAsia="Times New Roman" w:hAnsi="Arial" w:cs="Times New Roman"/>
+          <w:color w:val="1D1C1D"/>
+          <w:sz w:val="23"/>
+          <w:szCs w:val="23"/>
+          <w:lang w:val="en-US" w:eastAsia="fi-FI"/>
+        </w:rPr>
+      </w:pPr>
+      <w:r>
+        <w:rPr>
+          <w:rFonts w:ascii="Arial" w:eastAsia="Times New Roman" w:hAnsi="Arial" w:cs="Times New Roman"/>
+          <w:color w:val="1D1C1D"/>
+          <w:sz w:val="23"/>
+          <w:szCs w:val="23"/>
+          <w:lang w:val="en-US" w:eastAsia="fi-FI"/>
+        </w:rPr>
+        <w:t>(</w:t>
+      </w:r>
+      <w:r>
+        <w:rPr>
+          <w:rFonts w:ascii="Arial" w:eastAsia="Times New Roman" w:hAnsi="Arial" w:cs="Times New Roman"/>
+          <w:color w:val="1D1C1D"/>
+          <w:sz w:val="23"/>
+          <w:szCs w:val="23"/>
+          <w:lang w:val="en-US" w:eastAsia="fi-FI"/>
+        </w:rPr>
+        <w:t xml:space="preserve">Create a </w:t>
+      </w:r>
+      <w:proofErr w:type="spellStart"/>
+      <w:r>
+        <w:rPr>
+          <w:rFonts w:ascii="Arial" w:eastAsia="Times New Roman" w:hAnsi="Arial" w:cs="Times New Roman"/>
+          <w:color w:val="1D1C1D"/>
+          <w:sz w:val="23"/>
+          <w:szCs w:val="23"/>
+          <w:lang w:val="en-US" w:eastAsia="fi-FI"/>
+        </w:rPr>
+        <w:t>habbit</w:t>
+      </w:r>
+      <w:proofErr w:type="spellEnd"/>
+      <w:r>
+        <w:rPr>
+          <w:rFonts w:ascii="Arial" w:eastAsia="Times New Roman" w:hAnsi="Arial" w:cs="Times New Roman"/>
+          <w:color w:val="1D1C1D"/>
+          <w:sz w:val="23"/>
+          <w:szCs w:val="23"/>
+          <w:lang w:val="en-US" w:eastAsia="fi-FI"/>
+        </w:rPr>
+        <w:t xml:space="preserve"> of checking </w:t>
+      </w:r>
+      <w:proofErr w:type="spellStart"/>
+      <w:r>
+        <w:rPr>
+          <w:rFonts w:ascii="Arial" w:eastAsia="Times New Roman" w:hAnsi="Arial" w:cs="Times New Roman"/>
+          <w:color w:val="1D1C1D"/>
+          <w:sz w:val="23"/>
+          <w:szCs w:val="23"/>
+          <w:lang w:val="en-US" w:eastAsia="fi-FI"/>
+        </w:rPr>
+        <w:t>calender</w:t>
+      </w:r>
+      <w:proofErr w:type="spellEnd"/>
+      <w:r>
+        <w:rPr>
+          <w:rFonts w:ascii="Arial" w:eastAsia="Times New Roman" w:hAnsi="Arial" w:cs="Times New Roman"/>
+          <w:color w:val="1D1C1D"/>
+          <w:sz w:val="23"/>
+          <w:szCs w:val="23"/>
+          <w:lang w:val="en-US" w:eastAsia="fi-FI"/>
+        </w:rPr>
+        <w:t>)</w:t>
+      </w:r>
+    </w:p>
+    <w:p>
+      <w:pPr>
+        <w:pStyle w:val="Luettelokappale"/>
+        <w:numPr>
+          <w:ilvl w:val="0"/>
+          <w:numId w:val="5"/>
+        </w:numPr>
+        <w:shd w:val="clear" w:color="auto" w:fill="FFFFFF"/>
+        <w:rPr>
+          <w:rFonts w:ascii="Arial" w:eastAsia="Times New Roman" w:hAnsi="Arial" w:cs="Times New Roman"/>
+          <w:color w:val="1D1C1D"/>
+          <w:sz w:val="23"/>
+          <w:szCs w:val="23"/>
+          <w:lang w:val="en-US" w:eastAsia="fi-FI"/>
+        </w:rPr>
+      </w:pPr>
+      <w:r>
+        <w:rPr>
+          <w:rFonts w:ascii="Arial" w:eastAsia="Times New Roman" w:hAnsi="Arial" w:cs="Times New Roman"/>
+          <w:color w:val="1D1C1D"/>
+          <w:sz w:val="23"/>
+          <w:szCs w:val="23"/>
+          <w:lang w:val="en-US" w:eastAsia="fi-FI"/>
+        </w:rPr>
+        <w:t>Regular evaluation and adjustments</w:t>
+      </w:r>
+    </w:p>
+    <w:p>
+      <w:pPr>
+        <w:shd w:val="clear" w:color="auto" w:fill="FFFFFF"/>
+        <w:rPr>
+          <w:rFonts w:ascii="Arial" w:eastAsia="Times New Roman" w:hAnsi="Arial" w:cs="Times New Roman"/>
+          <w:color w:val="1D1C1D"/>
+          <w:sz w:val="23"/>
+          <w:szCs w:val="23"/>
+          <w:lang w:val="en-US" w:eastAsia="fi-FI"/>
+        </w:rPr>
+      </w:pPr>
+    </w:p>
+    <w:p>
+      <w:pPr>
+        <w:shd w:val="clear" w:color="auto" w:fill="FFFFFF"/>
+        <w:rPr>
+          <w:rFonts w:ascii="Arial" w:eastAsia="Times New Roman" w:hAnsi="Arial" w:cs="Times New Roman"/>
+          <w:color w:val="1D1C1D"/>
+          <w:sz w:val="23"/>
+          <w:szCs w:val="23"/>
+          <w:lang w:val="en-US" w:eastAsia="fi-FI"/>
+        </w:rPr>
+      </w:pPr>
+      <w:r>
+        <w:rPr>
+          <w:rFonts w:ascii="Arial" w:eastAsia="Times New Roman" w:hAnsi="Arial" w:cs="Times New Roman"/>
+          <w:color w:val="1D1C1D"/>
+          <w:sz w:val="23"/>
+          <w:szCs w:val="23"/>
+          <w:lang w:val="en-US" w:eastAsia="fi-FI"/>
+        </w:rPr>
+        <w:t>Stress, mood and emotional distress</w:t>
+      </w:r>
+    </w:p>
+    <w:p>
+      <w:pPr>
+        <w:pStyle w:val="Luettelokappale"/>
+        <w:shd w:val="clear" w:color="auto" w:fill="FFFFFF"/>
+        <w:ind w:left="2964"/>
+        <w:rPr>
+          <w:rFonts w:ascii="Arial" w:eastAsia="Times New Roman" w:hAnsi="Arial" w:cs="Times New Roman"/>
+          <w:color w:val="1D1C1D"/>
+          <w:sz w:val="23"/>
+          <w:szCs w:val="23"/>
+          <w:lang w:val="en-US" w:eastAsia="fi-FI"/>
+        </w:rPr>
+      </w:pPr>
+    </w:p>
+    <w:p>
+      <w:pPr>
+        <w:pStyle w:val="Luettelokappale"/>
+        <w:shd w:val="clear" w:color="auto" w:fill="FFFFFF"/>
+        <w:ind w:left="2964"/>
+        <w:rPr>
+          <w:rFonts w:ascii="Arial" w:eastAsia="Times New Roman" w:hAnsi="Arial" w:cs="Times New Roman"/>
+          <w:color w:val="1D1C1D"/>
+          <w:sz w:val="23"/>
+          <w:szCs w:val="23"/>
+          <w:lang w:val="en-US" w:eastAsia="fi-FI"/>
+        </w:rPr>
+      </w:pPr>
+    </w:p>
+    <w:p>
+      <w:pPr>
+        <w:shd w:val="clear" w:color="auto" w:fill="FFFFFF"/>
+        <w:rPr>
+          <w:rFonts w:ascii="Arial" w:eastAsia="Times New Roman" w:hAnsi="Arial" w:cs="Times New Roman"/>
+          <w:color w:val="1D1C1D"/>
+          <w:sz w:val="23"/>
+          <w:szCs w:val="23"/>
+          <w:lang w:val="en-US" w:eastAsia="fi-FI"/>
+        </w:rPr>
+      </w:pPr>
+      <w:r>
+        <w:rPr>
+          <w:rFonts w:ascii="Arial" w:eastAsia="Times New Roman" w:hAnsi="Arial" w:cs="Times New Roman"/>
+          <w:color w:val="1D1C1D"/>
+          <w:sz w:val="23"/>
+          <w:szCs w:val="23"/>
+          <w:lang w:val="en-US" w:eastAsia="fi-FI"/>
+        </w:rPr>
+        <w:tab/>
+      </w:r>
+      <w:r>
+        <w:rPr>
+          <w:rFonts w:ascii="Arial" w:eastAsia="Times New Roman" w:hAnsi="Arial" w:cs="Times New Roman"/>
+          <w:color w:val="1D1C1D"/>
+          <w:sz w:val="23"/>
+          <w:szCs w:val="23"/>
+          <w:lang w:val="en-US" w:eastAsia="fi-FI"/>
+        </w:rPr>
+        <w:tab/>
+      </w:r>
+    </w:p>
+    <w:p>
+      <w:pPr>
+        <w:shd w:val="clear" w:color="auto" w:fill="FFFFFF"/>
+        <w:rPr>
+          <w:rFonts w:ascii="Arial" w:eastAsia="Times New Roman" w:hAnsi="Arial" w:cs="Times New Roman"/>
+          <w:color w:val="1D1C1D"/>
+          <w:sz w:val="23"/>
+          <w:szCs w:val="23"/>
+          <w:lang w:val="en-US" w:eastAsia="fi-FI"/>
+        </w:rPr>
+      </w:pPr>
+      <w:r>
+        <w:rPr>
+          <w:rFonts w:ascii="Arial" w:eastAsia="Times New Roman" w:hAnsi="Arial" w:cs="Times New Roman"/>
+          <w:color w:val="1D1C1D"/>
+          <w:sz w:val="23"/>
+          <w:szCs w:val="23"/>
+          <w:lang w:val="en-US" w:eastAsia="fi-FI"/>
+        </w:rPr>
+        <w:tab/>
       </w:r>
     </w:p>
     <w:p>
@@ -2278,6 +4046,7 @@
           <w:szCs w:val="23"/>
           <w:lang w:val="en-US" w:eastAsia="fi-FI"/>
         </w:rPr>
+        <w:lastRenderedPageBreak/>
         <w:t>Relevant c</w:t>
       </w:r>
       <w:r>
@@ -2613,7 +4382,6 @@
           <w:szCs w:val="23"/>
           <w:lang w:val="en-US" w:eastAsia="fi-FI"/>
         </w:rPr>
-        <w:lastRenderedPageBreak/>
         <w:t>Sleep</w:t>
       </w:r>
     </w:p>
@@ -3620,6 +5388,7 @@
           <w:szCs w:val="23"/>
           <w:lang w:eastAsia="fi-FI"/>
         </w:rPr>
+        <w:lastRenderedPageBreak/>
         <w:t>aikataulusiYllätyksetSuosituksia</w:t>
       </w:r>
       <w:proofErr w:type="spellEnd"/>
@@ -3902,7 +5671,6 @@
           <w:sz w:val="26"/>
           <w:szCs w:val="26"/>
         </w:rPr>
-        <w:lastRenderedPageBreak/>
         <w:tab/>
         <w:t>Ruokailu</w:t>
       </w:r>
@@ -4354,16 +6122,16 @@
 <file path=word/numbering.xml><?xml version="1.0" encoding="utf-8"?>
 <w:numbering xmlns:wpc="http://schemas.microsoft.com/office/word/2010/wordprocessingCanvas" xmlns:cx="http://schemas.microsoft.com/office/drawing/2014/chartex" xmlns:cx1="http://schemas.microsoft.com/office/drawing/2015/9/8/chartex" xmlns:cx2="http://schemas.microsoft.com/office/drawing/2015/10/21/chartex" xmlns:cx3="http://schemas.microsoft.com/office/drawing/2016/5/9/chartex" xmlns:cx4="http://schemas.microsoft.com/office/drawing/2016/5/10/chartex" xmlns:cx5="http://schemas.microsoft.com/office/drawing/2016/5/11/chartex" xmlns:cx6="http://schemas.microsoft.com/office/drawing/2016/5/12/chartex" xmlns:cx7="http://schemas.microsoft.com/office/drawing/2016/5/13/chartex" xmlns:cx8="http://schemas.microsoft.com/office/drawing/2016/5/14/chartex" xmlns:mc="http://schemas.openxmlformats.org/markup-compatibility/2006" xmlns:aink="http://schemas.microsoft.com/office/drawing/2016/ink" xmlns:am3d="http://schemas.microsoft.com/office/drawing/2017/model3d" xmlns:o="urn:schemas-microsoft-com:office:office" xmlns:oel="http://schemas.microsoft.com/office/2019/extlst" xmlns:r="http://schemas.openxmlformats.org/officeDocument/2006/relationships" xmlns:m="http://schemas.openxmlformats.org/officeDocument/2006/math" xmlns:v="urn:schemas-microsoft-com:vml" xmlns:wp14="http://schemas.microsoft.com/office/word/2010/wordprocessingDrawing" xmlns:wp="http://schemas.openxmlformats.org/drawingml/2006/wordprocessingDrawing" xmlns:w10="urn:schemas-microsoft-com:office:word" xmlns:w="http://schemas.openxmlformats.org/wordprocessingml/2006/main" xmlns:w14="http://schemas.microsoft.com/office/word/2010/wordml" xmlns:w15="http://schemas.microsoft.com/office/word/2012/wordml" xmlns:w16cex="http://schemas.microsoft.com/office/word/2018/wordml/cex" xmlns:w16cid="http://schemas.microsoft.com/office/word/2016/wordml/cid" xmlns:w16="http://schemas.microsoft.com/office/word/2018/wordml" xmlns:w16sdtdh="http://schemas.microsoft.com/office/word/2020/wordml/sdtdatahash" xmlns:w16se="http://schemas.microsoft.com/office/word/2015/wordml/symex" xmlns:wpg="http://schemas.microsoft.com/office/word/2010/wordprocessingGroup" xmlns:wpi="http://schemas.microsoft.com/office/word/2010/wordprocessingInk" xmlns:wne="http://schemas.microsoft.com/office/word/2006/wordml" xmlns:wps="http://schemas.microsoft.com/office/word/2010/wordprocessingShape" mc:Ignorable="w14 w15 w16se w16cid w16 w16cex w16sdtdh wp14">
   <w:abstractNum w:abstractNumId="0" w15:restartNumberingAfterBreak="0">
-    <w:nsid w:val="2ED55C22"/>
+    <w:nsid w:val="05BC3C2B"/>
     <w:multiLevelType w:val="hybridMultilevel"/>
-    <w:tmpl w:val="42A2A870"/>
-    <w:lvl w:ilvl="0" w:tplc="040B000F">
+    <w:tmpl w:val="F41C9F42"/>
+    <w:lvl w:ilvl="0" w:tplc="9ADC6F9A">
       <w:start w:val="1"/>
       <w:numFmt w:val="decimal"/>
       <w:lvlText w:val="%1."/>
       <w:lvlJc w:val="left"/>
       <w:pPr>
-        <w:ind w:left="720" w:hanging="360"/>
+        <w:ind w:left="2964" w:hanging="360"/>
       </w:pPr>
       <w:rPr>
         <w:rFonts w:hint="default"/>
@@ -4375,6 +6143,95 @@
       <w:lvlText w:val="%2."/>
       <w:lvlJc w:val="left"/>
       <w:pPr>
+        <w:ind w:left="3684" w:hanging="360"/>
+      </w:pPr>
+    </w:lvl>
+    <w:lvl w:ilvl="2" w:tplc="040B001B">
+      <w:start w:val="1"/>
+      <w:numFmt w:val="lowerRoman"/>
+      <w:lvlText w:val="%3."/>
+      <w:lvlJc w:val="right"/>
+      <w:pPr>
+        <w:ind w:left="4404" w:hanging="180"/>
+      </w:pPr>
+    </w:lvl>
+    <w:lvl w:ilvl="3" w:tplc="040B000F" w:tentative="1">
+      <w:start w:val="1"/>
+      <w:numFmt w:val="decimal"/>
+      <w:lvlText w:val="%4."/>
+      <w:lvlJc w:val="left"/>
+      <w:pPr>
+        <w:ind w:left="5124" w:hanging="360"/>
+      </w:pPr>
+    </w:lvl>
+    <w:lvl w:ilvl="4" w:tplc="040B0019" w:tentative="1">
+      <w:start w:val="1"/>
+      <w:numFmt w:val="lowerLetter"/>
+      <w:lvlText w:val="%5."/>
+      <w:lvlJc w:val="left"/>
+      <w:pPr>
+        <w:ind w:left="5844" w:hanging="360"/>
+      </w:pPr>
+    </w:lvl>
+    <w:lvl w:ilvl="5" w:tplc="040B001B" w:tentative="1">
+      <w:start w:val="1"/>
+      <w:numFmt w:val="lowerRoman"/>
+      <w:lvlText w:val="%6."/>
+      <w:lvlJc w:val="right"/>
+      <w:pPr>
+        <w:ind w:left="6564" w:hanging="180"/>
+      </w:pPr>
+    </w:lvl>
+    <w:lvl w:ilvl="6" w:tplc="040B000F" w:tentative="1">
+      <w:start w:val="1"/>
+      <w:numFmt w:val="decimal"/>
+      <w:lvlText w:val="%7."/>
+      <w:lvlJc w:val="left"/>
+      <w:pPr>
+        <w:ind w:left="7284" w:hanging="360"/>
+      </w:pPr>
+    </w:lvl>
+    <w:lvl w:ilvl="7" w:tplc="040B0019" w:tentative="1">
+      <w:start w:val="1"/>
+      <w:numFmt w:val="lowerLetter"/>
+      <w:lvlText w:val="%8."/>
+      <w:lvlJc w:val="left"/>
+      <w:pPr>
+        <w:ind w:left="8004" w:hanging="360"/>
+      </w:pPr>
+    </w:lvl>
+    <w:lvl w:ilvl="8" w:tplc="040B001B" w:tentative="1">
+      <w:start w:val="1"/>
+      <w:numFmt w:val="lowerRoman"/>
+      <w:lvlText w:val="%9."/>
+      <w:lvlJc w:val="right"/>
+      <w:pPr>
+        <w:ind w:left="8724" w:hanging="180"/>
+      </w:pPr>
+    </w:lvl>
+  </w:abstractNum>
+  <w:abstractNum w:abstractNumId="1" w15:restartNumberingAfterBreak="0">
+    <w:nsid w:val="2ED55C22"/>
+    <w:multiLevelType w:val="hybridMultilevel"/>
+    <w:tmpl w:val="42A2A870"/>
+    <w:lvl w:ilvl="0" w:tplc="040B000F">
+      <w:start w:val="1"/>
+      <w:numFmt w:val="decimal"/>
+      <w:lvlText w:val="%1."/>
+      <w:lvlJc w:val="left"/>
+      <w:pPr>
+        <w:ind w:left="720" w:hanging="360"/>
+      </w:pPr>
+      <w:rPr>
+        <w:rFonts w:hint="default"/>
+      </w:rPr>
+    </w:lvl>
+    <w:lvl w:ilvl="1" w:tplc="040B0019">
+      <w:start w:val="1"/>
+      <w:numFmt w:val="lowerLetter"/>
+      <w:lvlText w:val="%2."/>
+      <w:lvlJc w:val="left"/>
+      <w:pPr>
         <w:ind w:left="1440" w:hanging="360"/>
       </w:pPr>
     </w:lvl>
@@ -4442,7 +6299,7 @@
       </w:pPr>
     </w:lvl>
   </w:abstractNum>
-  <w:abstractNum w:abstractNumId="1" w15:restartNumberingAfterBreak="0">
+  <w:abstractNum w:abstractNumId="2" w15:restartNumberingAfterBreak="0">
     <w:nsid w:val="4D685913"/>
     <w:multiLevelType w:val="hybridMultilevel"/>
     <w:tmpl w:val="0778EBD2"/>
@@ -4531,7 +6388,7 @@
       </w:pPr>
     </w:lvl>
   </w:abstractNum>
-  <w:abstractNum w:abstractNumId="2" w15:restartNumberingAfterBreak="0">
+  <w:abstractNum w:abstractNumId="3" w15:restartNumberingAfterBreak="0">
     <w:nsid w:val="6BAC6FEC"/>
     <w:multiLevelType w:val="hybridMultilevel"/>
     <w:tmpl w:val="EE32994C"/>
@@ -4620,7 +6477,7 @@
       </w:pPr>
     </w:lvl>
   </w:abstractNum>
-  <w:abstractNum w:abstractNumId="3" w15:restartNumberingAfterBreak="0">
+  <w:abstractNum w:abstractNumId="4" w15:restartNumberingAfterBreak="0">
     <w:nsid w:val="785537F1"/>
     <w:multiLevelType w:val="hybridMultilevel"/>
     <w:tmpl w:val="421828A6"/>
@@ -4732,17 +6589,112 @@
       </w:rPr>
     </w:lvl>
   </w:abstractNum>
+  <w:abstractNum w:abstractNumId="5" w15:restartNumberingAfterBreak="0">
+    <w:nsid w:val="78B460A8"/>
+    <w:multiLevelType w:val="hybridMultilevel"/>
+    <w:tmpl w:val="45EA74A8"/>
+    <w:lvl w:ilvl="0" w:tplc="040B000F">
+      <w:start w:val="1"/>
+      <w:numFmt w:val="decimal"/>
+      <w:lvlText w:val="%1."/>
+      <w:lvlJc w:val="left"/>
+      <w:pPr>
+        <w:ind w:left="720" w:hanging="360"/>
+      </w:pPr>
+      <w:rPr>
+        <w:rFonts w:hint="default"/>
+      </w:rPr>
+    </w:lvl>
+    <w:lvl w:ilvl="1" w:tplc="040B0019" w:tentative="1">
+      <w:start w:val="1"/>
+      <w:numFmt w:val="lowerLetter"/>
+      <w:lvlText w:val="%2."/>
+      <w:lvlJc w:val="left"/>
+      <w:pPr>
+        <w:ind w:left="1440" w:hanging="360"/>
+      </w:pPr>
+    </w:lvl>
+    <w:lvl w:ilvl="2" w:tplc="040B001B" w:tentative="1">
+      <w:start w:val="1"/>
+      <w:numFmt w:val="lowerRoman"/>
+      <w:lvlText w:val="%3."/>
+      <w:lvlJc w:val="right"/>
+      <w:pPr>
+        <w:ind w:left="2160" w:hanging="180"/>
+      </w:pPr>
+    </w:lvl>
+    <w:lvl w:ilvl="3" w:tplc="040B000F" w:tentative="1">
+      <w:start w:val="1"/>
+      <w:numFmt w:val="decimal"/>
+      <w:lvlText w:val="%4."/>
+      <w:lvlJc w:val="left"/>
+      <w:pPr>
+        <w:ind w:left="2880" w:hanging="360"/>
+      </w:pPr>
+    </w:lvl>
+    <w:lvl w:ilvl="4" w:tplc="040B0019" w:tentative="1">
+      <w:start w:val="1"/>
+      <w:numFmt w:val="lowerLetter"/>
+      <w:lvlText w:val="%5."/>
+      <w:lvlJc w:val="left"/>
+      <w:pPr>
+        <w:ind w:left="3600" w:hanging="360"/>
+      </w:pPr>
+    </w:lvl>
+    <w:lvl w:ilvl="5" w:tplc="040B001B" w:tentative="1">
+      <w:start w:val="1"/>
+      <w:numFmt w:val="lowerRoman"/>
+      <w:lvlText w:val="%6."/>
+      <w:lvlJc w:val="right"/>
+      <w:pPr>
+        <w:ind w:left="4320" w:hanging="180"/>
+      </w:pPr>
+    </w:lvl>
+    <w:lvl w:ilvl="6" w:tplc="040B000F" w:tentative="1">
+      <w:start w:val="1"/>
+      <w:numFmt w:val="decimal"/>
+      <w:lvlText w:val="%7."/>
+      <w:lvlJc w:val="left"/>
+      <w:pPr>
+        <w:ind w:left="5040" w:hanging="360"/>
+      </w:pPr>
+    </w:lvl>
+    <w:lvl w:ilvl="7" w:tplc="040B0019" w:tentative="1">
+      <w:start w:val="1"/>
+      <w:numFmt w:val="lowerLetter"/>
+      <w:lvlText w:val="%8."/>
+      <w:lvlJc w:val="left"/>
+      <w:pPr>
+        <w:ind w:left="5760" w:hanging="360"/>
+      </w:pPr>
+    </w:lvl>
+    <w:lvl w:ilvl="8" w:tplc="040B001B" w:tentative="1">
+      <w:start w:val="1"/>
+      <w:numFmt w:val="lowerRoman"/>
+      <w:lvlText w:val="%9."/>
+      <w:lvlJc w:val="right"/>
+      <w:pPr>
+        <w:ind w:left="6480" w:hanging="180"/>
+      </w:pPr>
+    </w:lvl>
+  </w:abstractNum>
   <w:num w:numId="1" w16cid:durableId="702439168">
+    <w:abstractNumId w:val="4"/>
+  </w:num>
+  <w:num w:numId="2" w16cid:durableId="746071980">
+    <w:abstractNumId w:val="1"/>
+  </w:num>
+  <w:num w:numId="3" w16cid:durableId="1082868714">
     <w:abstractNumId w:val="3"/>
   </w:num>
-  <w:num w:numId="2" w16cid:durableId="746071980">
+  <w:num w:numId="4" w16cid:durableId="2081977926">
+    <w:abstractNumId w:val="2"/>
+  </w:num>
+  <w:num w:numId="5" w16cid:durableId="1385449068">
     <w:abstractNumId w:val="0"/>
   </w:num>
-  <w:num w:numId="3" w16cid:durableId="1082868714">
-    <w:abstractNumId w:val="2"/>
-  </w:num>
-  <w:num w:numId="4" w16cid:durableId="2081977926">
-    <w:abstractNumId w:val="1"/>
+  <w:num w:numId="6" w16cid:durableId="1637832303">
+    <w:abstractNumId w:val="5"/>
   </w:num>
 </w:numbering>
 </file>

</xml_diff>